<commit_message>
international decl variant analysis
</commit_message>
<xml_diff>
--- a/Report.docx
+++ b/Report.docx
@@ -2539,12 +2539,12 @@
           <wp:inline distB="114300" distT="114300" distL="114300" distR="114300">
             <wp:extent cx="6025458" cy="1822971"/>
             <wp:effectExtent b="0" l="0" r="0" t="0"/>
-            <wp:docPr id="2" name="image3.png"/>
+            <wp:docPr id="5" name="image11.png"/>
             <a:graphic>
               <a:graphicData uri="http://schemas.openxmlformats.org/drawingml/2006/picture">
                 <pic:pic>
                   <pic:nvPicPr>
-                    <pic:cNvPr id="0" name="image3.png"/>
+                    <pic:cNvPr id="0" name="image11.png"/>
                     <pic:cNvPicPr preferRelativeResize="0"/>
                   </pic:nvPicPr>
                   <pic:blipFill>
@@ -3196,7 +3196,7 @@
           <w:color w:val="212529"/>
           <w:rtl w:val="0"/>
         </w:rPr>
-        <w:t xml:space="preserve">event, which is a necessary requirement for starting the process of declaration submission. It corresponds to reducing the number of cases to 10365. The next step is to filter the data on the number of activities. We assume that declarations can’t consist of less than 2 events, that is, “Declaration submitted by Employee”, “Declaration approved / rejected” (by any administrative instance). Also we set the minimum requirement for a total time for each activity, namely, 1 day. It brings us to a reduction in the number of cases to 10349 cases. Assuming that we are interested in only successful declarations, which end with “Payment Handled” event, filtering over end activities was performed, reducing total number of activities to 10042. Successful declarations give us the most useful information about the system. It is noteworthy that all the filtered activities last at least 25 days. As one can see, filtering reduced the total number of cases to be analysed by 4.3%.</w:t>
+        <w:t xml:space="preserve">event, which is a necessary requirement for starting the process of declaration submission. It corresponds to reducing the number of cases to 10365. The next step is to filter the data on the number of activities. We assume that declarations can’t consist of less than 2 events, that is, “Declaration submitted by Employee”, “Declaration approved / rejected” (by any administrative instance). Also we set the minimum requirement for a total time for each activity, namely, 1 day. It brings us to a reduction in the number of cases to 10349 cases. Assuming that we are interested in only successful declarations, which end with “Payment Handled” event, filtering over end activities was performed, reducing total number of activities to 10042. Successful declarations give us the most useful information about the system. It is noteworthy that all the filtered activities last at least 25 hours. As one can see, filtering reduced the total number of cases to be analysed by 4.3%.</w:t>
       </w:r>
       <w:r>
         <w:rPr>
@@ -4160,6 +4160,131 @@
           </w:p>
         </w:tc>
       </w:tr>
+      <w:tr>
+        <w:trPr>
+          <w:cantSplit w:val="0"/>
+          <w:tblHeader w:val="0"/>
+        </w:trPr>
+        <w:tc>
+          <w:tcPr>
+            <w:shd w:fill="auto" w:val="clear"/>
+            <w:tcMar>
+              <w:top w:w="100.0" w:type="dxa"/>
+              <w:left w:w="100.0" w:type="dxa"/>
+              <w:bottom w:w="100.0" w:type="dxa"/>
+              <w:right w:w="100.0" w:type="dxa"/>
+            </w:tcMar>
+            <w:vAlign w:val="top"/>
+          </w:tcPr>
+          <w:p>
+            <w:pPr>
+              <w:keepNext w:val="0"/>
+              <w:keepLines w:val="0"/>
+              <w:pageBreakBefore w:val="0"/>
+              <w:widowControl w:val="0"/>
+              <w:pBdr>
+                <w:top w:space="0" w:sz="0" w:val="nil"/>
+                <w:left w:space="0" w:sz="0" w:val="nil"/>
+                <w:bottom w:space="0" w:sz="0" w:val="nil"/>
+                <w:right w:space="0" w:sz="0" w:val="nil"/>
+                <w:between w:space="0" w:sz="0" w:val="nil"/>
+              </w:pBdr>
+              <w:shd w:fill="auto" w:val="clear"/>
+              <w:spacing w:after="0" w:before="0" w:line="240" w:lineRule="auto"/>
+              <w:ind w:left="0" w:right="0" w:firstLine="0"/>
+              <w:jc w:val="left"/>
+              <w:rPr/>
+            </w:pPr>
+            <w:r>
+              <w:rPr>
+                <w:rtl w:val="0"/>
+              </w:rPr>
+              <w:t xml:space="preserve">Average duration</w:t>
+            </w:r>
+          </w:p>
+        </w:tc>
+        <w:tc>
+          <w:tcPr>
+            <w:shd w:fill="auto" w:val="clear"/>
+            <w:tcMar>
+              <w:top w:w="100.0" w:type="dxa"/>
+              <w:left w:w="100.0" w:type="dxa"/>
+              <w:bottom w:w="100.0" w:type="dxa"/>
+              <w:right w:w="100.0" w:type="dxa"/>
+            </w:tcMar>
+            <w:vAlign w:val="top"/>
+          </w:tcPr>
+          <w:p>
+            <w:pPr>
+              <w:keepNext w:val="0"/>
+              <w:keepLines w:val="0"/>
+              <w:pageBreakBefore w:val="0"/>
+              <w:widowControl w:val="0"/>
+              <w:pBdr>
+                <w:top w:space="0" w:sz="0" w:val="nil"/>
+                <w:left w:space="0" w:sz="0" w:val="nil"/>
+                <w:bottom w:space="0" w:sz="0" w:val="nil"/>
+                <w:right w:space="0" w:sz="0" w:val="nil"/>
+                <w:between w:space="0" w:sz="0" w:val="nil"/>
+              </w:pBdr>
+              <w:shd w:fill="auto" w:val="clear"/>
+              <w:spacing w:after="0" w:before="0" w:line="240" w:lineRule="auto"/>
+              <w:ind w:left="0" w:right="0" w:firstLine="0"/>
+              <w:jc w:val="left"/>
+              <w:rPr>
+                <w:color w:val="212121"/>
+                <w:highlight w:val="white"/>
+              </w:rPr>
+            </w:pPr>
+            <w:r>
+              <w:rPr>
+                <w:color w:val="212121"/>
+                <w:highlight w:val="white"/>
+                <w:rtl w:val="0"/>
+              </w:rPr>
+              <w:t xml:space="preserve">11 days 14 hours</w:t>
+            </w:r>
+          </w:p>
+        </w:tc>
+        <w:tc>
+          <w:tcPr>
+            <w:shd w:fill="auto" w:val="clear"/>
+            <w:tcMar>
+              <w:top w:w="100.0" w:type="dxa"/>
+              <w:left w:w="100.0" w:type="dxa"/>
+              <w:bottom w:w="100.0" w:type="dxa"/>
+              <w:right w:w="100.0" w:type="dxa"/>
+            </w:tcMar>
+            <w:vAlign w:val="top"/>
+          </w:tcPr>
+          <w:p>
+            <w:pPr>
+              <w:keepNext w:val="0"/>
+              <w:keepLines w:val="0"/>
+              <w:pageBreakBefore w:val="0"/>
+              <w:widowControl w:val="0"/>
+              <w:pBdr>
+                <w:top w:space="0" w:sz="0" w:val="nil"/>
+                <w:left w:space="0" w:sz="0" w:val="nil"/>
+                <w:bottom w:space="0" w:sz="0" w:val="nil"/>
+                <w:right w:space="0" w:sz="0" w:val="nil"/>
+                <w:between w:space="0" w:sz="0" w:val="nil"/>
+              </w:pBdr>
+              <w:shd w:fill="auto" w:val="clear"/>
+              <w:spacing w:after="0" w:before="0" w:line="240" w:lineRule="auto"/>
+              <w:ind w:left="0" w:right="0" w:firstLine="0"/>
+              <w:jc w:val="left"/>
+              <w:rPr/>
+            </w:pPr>
+            <w:r>
+              <w:rPr>
+                <w:rtl w:val="0"/>
+              </w:rPr>
+              <w:t xml:space="preserve">Average duration of the case from submission to payment</w:t>
+            </w:r>
+          </w:p>
+        </w:tc>
+      </w:tr>
     </w:tbl>
     <w:p>
       <w:pPr>
@@ -4212,12 +4337,12 @@
           <wp:inline distB="114300" distT="114300" distL="114300" distR="114300">
             <wp:extent cx="6119813" cy="2158507"/>
             <wp:effectExtent b="0" l="0" r="0" t="0"/>
-            <wp:docPr id="1" name="image1.png"/>
+            <wp:docPr id="3" name="image6.png"/>
             <a:graphic>
               <a:graphicData uri="http://schemas.openxmlformats.org/drawingml/2006/picture">
                 <pic:pic>
                   <pic:nvPicPr>
-                    <pic:cNvPr id="0" name="image1.png"/>
+                    <pic:cNvPr id="0" name="image6.png"/>
                     <pic:cNvPicPr preferRelativeResize="0"/>
                   </pic:nvPicPr>
                   <pic:blipFill>
@@ -4263,12 +4388,22 @@
         <w:rPr/>
       </w:pPr>
       <w:r>
+        <w:rPr>
+          <w:rtl w:val="0"/>
+        </w:rPr>
+      </w:r>
+    </w:p>
+    <w:p>
+      <w:pPr>
+        <w:rPr/>
+      </w:pPr>
+      <w:r>
         <w:rPr/>
         <w:drawing>
           <wp:inline distB="114300" distT="114300" distL="114300" distR="114300">
-            <wp:extent cx="6106140" cy="2157911"/>
+            <wp:extent cx="5943600" cy="2095500"/>
             <wp:effectExtent b="0" l="0" r="0" t="0"/>
-            <wp:docPr id="3" name="image2.png"/>
+            <wp:docPr id="2" name="image2.png"/>
             <a:graphic>
               <a:graphicData uri="http://schemas.openxmlformats.org/drawingml/2006/picture">
                 <pic:pic>
@@ -4286,7 +4421,7 @@
                   <pic:spPr>
                     <a:xfrm>
                       <a:off x="0" y="0"/>
-                      <a:ext cx="6106140" cy="2157911"/>
+                      <a:ext cx="5943600" cy="2095500"/>
                     </a:xfrm>
                     <a:prstGeom prst="rect"/>
                     <a:ln/>
@@ -4311,16 +4446,6 @@
         <w:rPr>
           <w:rtl w:val="0"/>
         </w:rPr>
-      </w:r>
-    </w:p>
-    <w:p>
-      <w:pPr>
-        <w:rPr/>
-      </w:pPr>
-      <w:r>
-        <w:rPr>
-          <w:rtl w:val="0"/>
-        </w:rPr>
         <w:t xml:space="preserve">Figure 3 - Variant distribution, most frequent</w:t>
       </w:r>
     </w:p>
@@ -4342,7 +4467,7 @@
         <w:rPr>
           <w:rtl w:val="0"/>
         </w:rPr>
-        <w:t xml:space="preserve">More than half of the variants have frequency rate less than 10, these cases can be rarely seen.</w:t>
+        <w:t xml:space="preserve">More than half of the variants have frequency rate less than 10, these cases can be rarely seen. As one can see, this is an example of Pareto distribution.</w:t>
       </w:r>
     </w:p>
     <w:p>
@@ -4369,7 +4494,7 @@
     <w:tbl>
       <w:tblPr>
         <w:tblStyle w:val="Table3"/>
-        <w:tblW w:w="10000.0" w:type="dxa"/>
+        <w:tblW w:w="9975.0" w:type="dxa"/>
         <w:jc w:val="center"/>
         <w:tblBorders>
           <w:top w:color="000000" w:space="0" w:sz="8" w:val="single"/>
@@ -4383,12 +4508,12 @@
         <w:tblLook w:val="0600"/>
       </w:tblPr>
       <w:tblGrid>
-        <w:gridCol w:w="5000"/>
-        <w:gridCol w:w="5000"/>
+        <w:gridCol w:w="4980"/>
+        <w:gridCol w:w="4995"/>
         <w:tblGridChange w:id="0">
           <w:tblGrid>
-            <w:gridCol w:w="5000"/>
-            <w:gridCol w:w="5000"/>
+            <w:gridCol w:w="4980"/>
+            <w:gridCol w:w="4995"/>
           </w:tblGrid>
         </w:tblGridChange>
       </w:tblGrid>
@@ -4551,7 +4676,7 @@
               <w:rPr>
                 <w:rtl w:val="0"/>
               </w:rPr>
-              <w:t xml:space="preserve">398.84</w:t>
+              <w:t xml:space="preserve">621</w:t>
             </w:r>
           </w:p>
         </w:tc>
@@ -4633,7 +4758,7 @@
               <w:rPr>
                 <w:rtl w:val="0"/>
               </w:rPr>
-              <w:t xml:space="preserve">22</w:t>
+              <w:t xml:space="preserve">53</w:t>
             </w:r>
           </w:p>
         </w:tc>
@@ -4715,7 +4840,7 @@
               <w:rPr>
                 <w:rtl w:val="0"/>
               </w:rPr>
-              <w:t xml:space="preserve">1</w:t>
+              <w:t xml:space="preserve">20</w:t>
             </w:r>
           </w:p>
         </w:tc>
@@ -4733,176 +4858,6 @@
     </w:p>
     <w:p>
       <w:pPr>
-        <w:rPr/>
-      </w:pPr>
-      <w:r>
-        <w:rPr>
-          <w:rtl w:val="0"/>
-        </w:rPr>
-      </w:r>
-    </w:p>
-    <w:p>
-      <w:pPr>
-        <w:rPr/>
-      </w:pPr>
-      <w:r>
-        <w:rPr>
-          <w:rtl w:val="0"/>
-        </w:rPr>
-      </w:r>
-    </w:p>
-    <w:p>
-      <w:pPr>
-        <w:rPr/>
-      </w:pPr>
-      <w:r>
-        <w:rPr>
-          <w:rtl w:val="0"/>
-        </w:rPr>
-      </w:r>
-    </w:p>
-    <w:p>
-      <w:pPr>
-        <w:rPr/>
-      </w:pPr>
-      <w:r>
-        <w:rPr>
-          <w:rtl w:val="0"/>
-        </w:rPr>
-      </w:r>
-    </w:p>
-    <w:p>
-      <w:pPr>
-        <w:rPr/>
-      </w:pPr>
-      <w:r>
-        <w:rPr>
-          <w:rtl w:val="0"/>
-        </w:rPr>
-      </w:r>
-    </w:p>
-    <w:p>
-      <w:pPr>
-        <w:rPr/>
-      </w:pPr>
-      <w:r>
-        <w:rPr>
-          <w:rtl w:val="0"/>
-        </w:rPr>
-      </w:r>
-    </w:p>
-    <w:p>
-      <w:pPr>
-        <w:rPr/>
-      </w:pPr>
-      <w:r>
-        <w:rPr>
-          <w:rtl w:val="0"/>
-        </w:rPr>
-      </w:r>
-    </w:p>
-    <w:p>
-      <w:pPr>
-        <w:rPr/>
-      </w:pPr>
-      <w:r>
-        <w:rPr>
-          <w:rtl w:val="0"/>
-        </w:rPr>
-      </w:r>
-    </w:p>
-    <w:p>
-      <w:pPr>
-        <w:rPr/>
-      </w:pPr>
-      <w:r>
-        <w:rPr>
-          <w:rtl w:val="0"/>
-        </w:rPr>
-      </w:r>
-    </w:p>
-    <w:p>
-      <w:pPr>
-        <w:rPr/>
-      </w:pPr>
-      <w:r>
-        <w:rPr>
-          <w:rtl w:val="0"/>
-        </w:rPr>
-      </w:r>
-    </w:p>
-    <w:p>
-      <w:pPr>
-        <w:rPr/>
-      </w:pPr>
-      <w:r>
-        <w:rPr>
-          <w:rtl w:val="0"/>
-        </w:rPr>
-      </w:r>
-    </w:p>
-    <w:p>
-      <w:pPr>
-        <w:rPr/>
-      </w:pPr>
-      <w:r>
-        <w:rPr>
-          <w:rtl w:val="0"/>
-        </w:rPr>
-      </w:r>
-    </w:p>
-    <w:p>
-      <w:pPr>
-        <w:rPr/>
-      </w:pPr>
-      <w:r>
-        <w:rPr>
-          <w:rtl w:val="0"/>
-        </w:rPr>
-      </w:r>
-    </w:p>
-    <w:p>
-      <w:pPr>
-        <w:rPr/>
-      </w:pPr>
-      <w:r>
-        <w:rPr>
-          <w:rtl w:val="0"/>
-        </w:rPr>
-      </w:r>
-    </w:p>
-    <w:p>
-      <w:pPr>
-        <w:rPr/>
-      </w:pPr>
-      <w:r>
-        <w:rPr>
-          <w:rtl w:val="0"/>
-        </w:rPr>
-      </w:r>
-    </w:p>
-    <w:p>
-      <w:pPr>
-        <w:rPr/>
-      </w:pPr>
-      <w:r>
-        <w:rPr>
-          <w:rtl w:val="0"/>
-        </w:rPr>
-      </w:r>
-    </w:p>
-    <w:p>
-      <w:pPr>
-        <w:rPr/>
-      </w:pPr>
-      <w:r>
-        <w:rPr>
-          <w:rtl w:val="0"/>
-        </w:rPr>
-      </w:r>
-    </w:p>
-    <w:p>
-      <w:pPr>
         <w:rPr>
           <w:sz w:val="28"/>
           <w:szCs w:val="28"/>
@@ -4914,7 +4869,4009 @@
           <w:szCs w:val="28"/>
           <w:rtl w:val="0"/>
         </w:rPr>
-        <w:t xml:space="preserve">Conclusion</w:t>
+        <w:t xml:space="preserve">3. Process discovery</w:t>
+      </w:r>
+    </w:p>
+    <w:p>
+      <w:pPr>
+        <w:rPr>
+          <w:sz w:val="28"/>
+          <w:szCs w:val="28"/>
+        </w:rPr>
+      </w:pPr>
+      <w:r>
+        <w:rPr>
+          <w:rtl w:val="0"/>
+        </w:rPr>
+      </w:r>
+    </w:p>
+    <w:p>
+      <w:pPr>
+        <w:rPr/>
+      </w:pPr>
+      <w:r>
+        <w:rPr>
+          <w:rtl w:val="0"/>
+        </w:rPr>
+        <w:t xml:space="preserve">In order to analyse processes in the system and create the most representative data model, it is necessary to apply different process discovery techniques. </w:t>
+      </w:r>
+      <w:r>
+        <w:rPr>
+          <w:rtl w:val="0"/>
+        </w:rPr>
+      </w:r>
+    </w:p>
+    <w:p>
+      <w:pPr>
+        <w:rPr>
+          <w:sz w:val="28"/>
+          <w:szCs w:val="28"/>
+        </w:rPr>
+      </w:pPr>
+      <w:r>
+        <w:rPr>
+          <w:rtl w:val="0"/>
+        </w:rPr>
+      </w:r>
+    </w:p>
+    <w:p>
+      <w:pPr>
+        <w:rPr>
+          <w:sz w:val="26"/>
+          <w:szCs w:val="26"/>
+        </w:rPr>
+      </w:pPr>
+      <w:r>
+        <w:rPr>
+          <w:sz w:val="26"/>
+          <w:szCs w:val="26"/>
+          <w:rtl w:val="0"/>
+        </w:rPr>
+        <w:t xml:space="preserve">1. Alpha Miner</w:t>
+      </w:r>
+    </w:p>
+    <w:p>
+      <w:pPr>
+        <w:rPr/>
+      </w:pPr>
+      <w:r>
+        <w:rPr>
+          <w:rtl w:val="0"/>
+        </w:rPr>
+        <w:t xml:space="preserve">Alpha miner algorithm is applied taking into consideration the frequency of events.</w:t>
+      </w:r>
+      <w:r>
+        <w:rPr>
+          <w:rtl w:val="0"/>
+        </w:rPr>
+      </w:r>
+    </w:p>
+    <w:p>
+      <w:pPr>
+        <w:rPr>
+          <w:sz w:val="26"/>
+          <w:szCs w:val="26"/>
+        </w:rPr>
+      </w:pPr>
+      <w:r>
+        <w:rPr>
+          <w:rtl w:val="0"/>
+        </w:rPr>
+      </w:r>
+    </w:p>
+    <w:p>
+      <w:pPr>
+        <w:rPr/>
+      </w:pPr>
+      <w:r>
+        <w:rPr>
+          <w:rtl w:val="0"/>
+        </w:rPr>
+      </w:r>
+    </w:p>
+    <w:p>
+      <w:pPr>
+        <w:rPr/>
+      </w:pPr>
+      <w:r>
+        <w:rPr/>
+        <w:drawing>
+          <wp:inline distB="114300" distT="114300" distL="114300" distR="114300">
+            <wp:extent cx="6196013" cy="357856"/>
+            <wp:effectExtent b="0" l="0" r="0" t="0"/>
+            <wp:docPr id="6" name="image9.png"/>
+            <a:graphic>
+              <a:graphicData uri="http://schemas.openxmlformats.org/drawingml/2006/picture">
+                <pic:pic>
+                  <pic:nvPicPr>
+                    <pic:cNvPr id="0" name="image9.png"/>
+                    <pic:cNvPicPr preferRelativeResize="0"/>
+                  </pic:nvPicPr>
+                  <pic:blipFill>
+                    <a:blip r:embed="rId9"/>
+                    <a:srcRect b="0" l="0" r="0" t="0"/>
+                    <a:stretch>
+                      <a:fillRect/>
+                    </a:stretch>
+                  </pic:blipFill>
+                  <pic:spPr>
+                    <a:xfrm>
+                      <a:off x="0" y="0"/>
+                      <a:ext cx="6196013" cy="357856"/>
+                    </a:xfrm>
+                    <a:prstGeom prst="rect"/>
+                    <a:ln/>
+                  </pic:spPr>
+                </pic:pic>
+              </a:graphicData>
+            </a:graphic>
+          </wp:inline>
+        </w:drawing>
+      </w:r>
+      <w:r>
+        <w:rPr>
+          <w:rtl w:val="0"/>
+        </w:rPr>
+      </w:r>
+    </w:p>
+    <w:p>
+      <w:pPr>
+        <w:rPr/>
+      </w:pPr>
+      <w:r>
+        <w:rPr>
+          <w:rtl w:val="0"/>
+        </w:rPr>
+      </w:r>
+    </w:p>
+    <w:p>
+      <w:pPr>
+        <w:rPr/>
+      </w:pPr>
+      <w:r>
+        <w:rPr>
+          <w:rtl w:val="0"/>
+        </w:rPr>
+      </w:r>
+    </w:p>
+    <w:p>
+      <w:pPr>
+        <w:rPr/>
+      </w:pPr>
+      <w:r>
+        <w:rPr>
+          <w:rtl w:val="0"/>
+        </w:rPr>
+        <w:t xml:space="preserve">Figure 4 - Petri net for Alpha Miner</w:t>
+      </w:r>
+    </w:p>
+    <w:p>
+      <w:pPr>
+        <w:rPr/>
+      </w:pPr>
+      <w:r>
+        <w:rPr>
+          <w:rtl w:val="0"/>
+        </w:rPr>
+      </w:r>
+    </w:p>
+    <w:p>
+      <w:pPr>
+        <w:rPr/>
+      </w:pPr>
+      <w:r>
+        <w:rPr>
+          <w:rtl w:val="0"/>
+        </w:rPr>
+        <w:t xml:space="preserve">2. Inductive Miner</w:t>
+      </w:r>
+    </w:p>
+    <w:p>
+      <w:pPr>
+        <w:rPr/>
+      </w:pPr>
+      <w:r>
+        <w:rPr>
+          <w:rtl w:val="0"/>
+        </w:rPr>
+      </w:r>
+    </w:p>
+    <w:p>
+      <w:pPr>
+        <w:rPr/>
+      </w:pPr>
+      <w:r>
+        <w:rPr/>
+        <w:drawing>
+          <wp:inline distB="114300" distT="114300" distL="114300" distR="114300">
+            <wp:extent cx="6828315" cy="2633969"/>
+            <wp:effectExtent b="0" l="0" r="0" t="0"/>
+            <wp:docPr id="10" name="image1.png"/>
+            <a:graphic>
+              <a:graphicData uri="http://schemas.openxmlformats.org/drawingml/2006/picture">
+                <pic:pic>
+                  <pic:nvPicPr>
+                    <pic:cNvPr id="0" name="image1.png"/>
+                    <pic:cNvPicPr preferRelativeResize="0"/>
+                  </pic:nvPicPr>
+                  <pic:blipFill>
+                    <a:blip r:embed="rId10"/>
+                    <a:srcRect b="0" l="0" r="0" t="0"/>
+                    <a:stretch>
+                      <a:fillRect/>
+                    </a:stretch>
+                  </pic:blipFill>
+                  <pic:spPr>
+                    <a:xfrm>
+                      <a:off x="0" y="0"/>
+                      <a:ext cx="6828315" cy="2633969"/>
+                    </a:xfrm>
+                    <a:prstGeom prst="rect"/>
+                    <a:ln/>
+                  </pic:spPr>
+                </pic:pic>
+              </a:graphicData>
+            </a:graphic>
+          </wp:inline>
+        </w:drawing>
+      </w:r>
+      <w:r>
+        <w:rPr>
+          <w:rtl w:val="0"/>
+        </w:rPr>
+      </w:r>
+    </w:p>
+    <w:p>
+      <w:pPr>
+        <w:rPr/>
+      </w:pPr>
+      <w:r>
+        <w:rPr>
+          <w:rtl w:val="0"/>
+        </w:rPr>
+        <w:t xml:space="preserve">Figure 5 - Process tree Inductive Miner</w:t>
+      </w:r>
+    </w:p>
+    <w:p>
+      <w:pPr>
+        <w:rPr/>
+      </w:pPr>
+      <w:r>
+        <w:rPr>
+          <w:rtl w:val="0"/>
+        </w:rPr>
+      </w:r>
+    </w:p>
+    <w:p>
+      <w:pPr>
+        <w:rPr/>
+      </w:pPr>
+      <w:r>
+        <w:rPr/>
+        <w:drawing>
+          <wp:inline distB="114300" distT="114300" distL="114300" distR="114300">
+            <wp:extent cx="6165846" cy="481707"/>
+            <wp:effectExtent b="0" l="0" r="0" t="0"/>
+            <wp:docPr id="4" name="image8.png"/>
+            <a:graphic>
+              <a:graphicData uri="http://schemas.openxmlformats.org/drawingml/2006/picture">
+                <pic:pic>
+                  <pic:nvPicPr>
+                    <pic:cNvPr id="0" name="image8.png"/>
+                    <pic:cNvPicPr preferRelativeResize="0"/>
+                  </pic:nvPicPr>
+                  <pic:blipFill>
+                    <a:blip r:embed="rId11"/>
+                    <a:srcRect b="0" l="0" r="0" t="0"/>
+                    <a:stretch>
+                      <a:fillRect/>
+                    </a:stretch>
+                  </pic:blipFill>
+                  <pic:spPr>
+                    <a:xfrm>
+                      <a:off x="0" y="0"/>
+                      <a:ext cx="6165846" cy="481707"/>
+                    </a:xfrm>
+                    <a:prstGeom prst="rect"/>
+                    <a:ln/>
+                  </pic:spPr>
+                </pic:pic>
+              </a:graphicData>
+            </a:graphic>
+          </wp:inline>
+        </w:drawing>
+      </w:r>
+      <w:r>
+        <w:rPr>
+          <w:rtl w:val="0"/>
+        </w:rPr>
+      </w:r>
+    </w:p>
+    <w:p>
+      <w:pPr>
+        <w:rPr/>
+      </w:pPr>
+      <w:r>
+        <w:rPr>
+          <w:rtl w:val="0"/>
+        </w:rPr>
+        <w:t xml:space="preserve">Figure 6 - Petri net Inductive Miner</w:t>
+      </w:r>
+    </w:p>
+    <w:p>
+      <w:pPr>
+        <w:rPr/>
+      </w:pPr>
+      <w:r>
+        <w:rPr>
+          <w:rtl w:val="0"/>
+        </w:rPr>
+      </w:r>
+    </w:p>
+    <w:p>
+      <w:pPr>
+        <w:rPr/>
+      </w:pPr>
+      <w:r>
+        <w:rPr>
+          <w:rtl w:val="0"/>
+        </w:rPr>
+        <w:t xml:space="preserve">3. Heuristic Miner</w:t>
+      </w:r>
+    </w:p>
+    <w:p>
+      <w:pPr>
+        <w:rPr/>
+      </w:pPr>
+      <w:r>
+        <w:rPr>
+          <w:rtl w:val="0"/>
+        </w:rPr>
+        <w:t xml:space="preserve">In order to find the most successful case, different values of dependency threshold were observed.</w:t>
+      </w:r>
+    </w:p>
+    <w:p>
+      <w:pPr>
+        <w:rPr/>
+      </w:pPr>
+      <w:r>
+        <w:rPr/>
+        <w:drawing>
+          <wp:inline distB="114300" distT="114300" distL="114300" distR="114300">
+            <wp:extent cx="6486822" cy="3007527"/>
+            <wp:effectExtent b="0" l="0" r="0" t="0"/>
+            <wp:docPr id="12" name="image7.png"/>
+            <a:graphic>
+              <a:graphicData uri="http://schemas.openxmlformats.org/drawingml/2006/picture">
+                <pic:pic>
+                  <pic:nvPicPr>
+                    <pic:cNvPr id="0" name="image7.png"/>
+                    <pic:cNvPicPr preferRelativeResize="0"/>
+                  </pic:nvPicPr>
+                  <pic:blipFill>
+                    <a:blip r:embed="rId12"/>
+                    <a:srcRect b="0" l="0" r="0" t="0"/>
+                    <a:stretch>
+                      <a:fillRect/>
+                    </a:stretch>
+                  </pic:blipFill>
+                  <pic:spPr>
+                    <a:xfrm>
+                      <a:off x="0" y="0"/>
+                      <a:ext cx="6486822" cy="3007527"/>
+                    </a:xfrm>
+                    <a:prstGeom prst="rect"/>
+                    <a:ln/>
+                  </pic:spPr>
+                </pic:pic>
+              </a:graphicData>
+            </a:graphic>
+          </wp:inline>
+        </w:drawing>
+      </w:r>
+      <w:r>
+        <w:rPr>
+          <w:rtl w:val="0"/>
+        </w:rPr>
+      </w:r>
+    </w:p>
+    <w:p>
+      <w:pPr>
+        <w:rPr/>
+      </w:pPr>
+      <w:r>
+        <w:rPr>
+          <w:rtl w:val="0"/>
+        </w:rPr>
+        <w:t xml:space="preserve">Figure 7 - Process tree Heuristic Miner, dependency threshold: 0.9</w:t>
+      </w:r>
+    </w:p>
+    <w:p>
+      <w:pPr>
+        <w:rPr/>
+      </w:pPr>
+      <w:r>
+        <w:rPr>
+          <w:rtl w:val="0"/>
+        </w:rPr>
+      </w:r>
+    </w:p>
+    <w:p>
+      <w:pPr>
+        <w:rPr/>
+      </w:pPr>
+      <w:r>
+        <w:rPr/>
+        <w:drawing>
+          <wp:inline distB="114300" distT="114300" distL="114300" distR="114300">
+            <wp:extent cx="5943600" cy="3187700"/>
+            <wp:effectExtent b="0" l="0" r="0" t="0"/>
+            <wp:docPr id="8" name="image12.png"/>
+            <a:graphic>
+              <a:graphicData uri="http://schemas.openxmlformats.org/drawingml/2006/picture">
+                <pic:pic>
+                  <pic:nvPicPr>
+                    <pic:cNvPr id="0" name="image12.png"/>
+                    <pic:cNvPicPr preferRelativeResize="0"/>
+                  </pic:nvPicPr>
+                  <pic:blipFill>
+                    <a:blip r:embed="rId13"/>
+                    <a:srcRect b="0" l="0" r="0" t="0"/>
+                    <a:stretch>
+                      <a:fillRect/>
+                    </a:stretch>
+                  </pic:blipFill>
+                  <pic:spPr>
+                    <a:xfrm>
+                      <a:off x="0" y="0"/>
+                      <a:ext cx="5943600" cy="3187700"/>
+                    </a:xfrm>
+                    <a:prstGeom prst="rect"/>
+                    <a:ln/>
+                  </pic:spPr>
+                </pic:pic>
+              </a:graphicData>
+            </a:graphic>
+          </wp:inline>
+        </w:drawing>
+      </w:r>
+      <w:r>
+        <w:rPr>
+          <w:rtl w:val="0"/>
+        </w:rPr>
+      </w:r>
+    </w:p>
+    <w:p>
+      <w:pPr>
+        <w:rPr/>
+      </w:pPr>
+      <w:r>
+        <w:rPr>
+          <w:rtl w:val="0"/>
+        </w:rPr>
+        <w:t xml:space="preserve">Figure 8 - Process tree Heuristic Miner, dependency threshold: 0.999</w:t>
+      </w:r>
+    </w:p>
+    <w:p>
+      <w:pPr>
+        <w:rPr/>
+      </w:pPr>
+      <w:r>
+        <w:rPr>
+          <w:rtl w:val="0"/>
+        </w:rPr>
+      </w:r>
+    </w:p>
+    <w:p>
+      <w:pPr>
+        <w:rPr/>
+      </w:pPr>
+      <w:r>
+        <w:rPr/>
+        <w:drawing>
+          <wp:inline distB="114300" distT="114300" distL="114300" distR="114300">
+            <wp:extent cx="4848225" cy="3876675"/>
+            <wp:effectExtent b="0" l="0" r="0" t="0"/>
+            <wp:docPr id="11" name="image3.png"/>
+            <a:graphic>
+              <a:graphicData uri="http://schemas.openxmlformats.org/drawingml/2006/picture">
+                <pic:pic>
+                  <pic:nvPicPr>
+                    <pic:cNvPr id="0" name="image3.png"/>
+                    <pic:cNvPicPr preferRelativeResize="0"/>
+                  </pic:nvPicPr>
+                  <pic:blipFill>
+                    <a:blip r:embed="rId14"/>
+                    <a:srcRect b="0" l="0" r="0" t="0"/>
+                    <a:stretch>
+                      <a:fillRect/>
+                    </a:stretch>
+                  </pic:blipFill>
+                  <pic:spPr>
+                    <a:xfrm>
+                      <a:off x="0" y="0"/>
+                      <a:ext cx="4848225" cy="3876675"/>
+                    </a:xfrm>
+                    <a:prstGeom prst="rect"/>
+                    <a:ln/>
+                  </pic:spPr>
+                </pic:pic>
+              </a:graphicData>
+            </a:graphic>
+          </wp:inline>
+        </w:drawing>
+      </w:r>
+      <w:r>
+        <w:rPr>
+          <w:rtl w:val="0"/>
+        </w:rPr>
+      </w:r>
+    </w:p>
+    <w:p>
+      <w:pPr>
+        <w:rPr/>
+      </w:pPr>
+      <w:r>
+        <w:rPr>
+          <w:rtl w:val="0"/>
+        </w:rPr>
+      </w:r>
+    </w:p>
+    <w:p>
+      <w:pPr>
+        <w:rPr/>
+      </w:pPr>
+      <w:r>
+        <w:rPr>
+          <w:rtl w:val="0"/>
+        </w:rPr>
+        <w:t xml:space="preserve">Figure 9 - Process tree Heuristic Miner, dependency threshold: 0.9999</w:t>
+      </w:r>
+    </w:p>
+    <w:p>
+      <w:pPr>
+        <w:rPr/>
+      </w:pPr>
+      <w:r>
+        <w:rPr>
+          <w:rtl w:val="0"/>
+        </w:rPr>
+      </w:r>
+    </w:p>
+    <w:p>
+      <w:pPr>
+        <w:rPr/>
+      </w:pPr>
+      <w:r>
+        <w:rPr>
+          <w:rtl w:val="0"/>
+        </w:rPr>
+        <w:t xml:space="preserve">As one can see, the majority of cases fit in the 90% threshold, which means that there are only slight deviations from the successful case.</w:t>
+      </w:r>
+    </w:p>
+    <w:p>
+      <w:pPr>
+        <w:rPr/>
+      </w:pPr>
+      <w:r>
+        <w:rPr>
+          <w:rtl w:val="0"/>
+        </w:rPr>
+      </w:r>
+    </w:p>
+    <w:p>
+      <w:pPr>
+        <w:rPr/>
+      </w:pPr>
+      <w:r>
+        <w:rPr/>
+        <w:drawing>
+          <wp:inline distB="114300" distT="114300" distL="114300" distR="114300">
+            <wp:extent cx="5943600" cy="342900"/>
+            <wp:effectExtent b="0" l="0" r="0" t="0"/>
+            <wp:docPr id="1" name="image5.png"/>
+            <a:graphic>
+              <a:graphicData uri="http://schemas.openxmlformats.org/drawingml/2006/picture">
+                <pic:pic>
+                  <pic:nvPicPr>
+                    <pic:cNvPr id="0" name="image5.png"/>
+                    <pic:cNvPicPr preferRelativeResize="0"/>
+                  </pic:nvPicPr>
+                  <pic:blipFill>
+                    <a:blip r:embed="rId15"/>
+                    <a:srcRect b="0" l="0" r="0" t="0"/>
+                    <a:stretch>
+                      <a:fillRect/>
+                    </a:stretch>
+                  </pic:blipFill>
+                  <pic:spPr>
+                    <a:xfrm>
+                      <a:off x="0" y="0"/>
+                      <a:ext cx="5943600" cy="342900"/>
+                    </a:xfrm>
+                    <a:prstGeom prst="rect"/>
+                    <a:ln/>
+                  </pic:spPr>
+                </pic:pic>
+              </a:graphicData>
+            </a:graphic>
+          </wp:inline>
+        </w:drawing>
+      </w:r>
+      <w:r>
+        <w:rPr>
+          <w:rtl w:val="0"/>
+        </w:rPr>
+      </w:r>
+    </w:p>
+    <w:p>
+      <w:pPr>
+        <w:rPr/>
+      </w:pPr>
+      <w:r>
+        <w:rPr>
+          <w:rtl w:val="0"/>
+        </w:rPr>
+        <w:t xml:space="preserve">Figure 10 - Heuristic Miner, Petri Net</w:t>
+      </w:r>
+    </w:p>
+    <w:p>
+      <w:pPr>
+        <w:rPr/>
+      </w:pPr>
+      <w:r>
+        <w:rPr>
+          <w:rtl w:val="0"/>
+        </w:rPr>
+        <w:t xml:space="preserve">4. Directly-followed graph that shows good successful case representation contains 90% of all the cases.</w:t>
+      </w:r>
+    </w:p>
+    <w:p>
+      <w:pPr>
+        <w:rPr/>
+      </w:pPr>
+      <w:r>
+        <w:rPr>
+          <w:rtl w:val="0"/>
+        </w:rPr>
+      </w:r>
+    </w:p>
+    <w:p>
+      <w:pPr>
+        <w:rPr/>
+      </w:pPr>
+      <w:r>
+        <w:rPr/>
+        <w:drawing>
+          <wp:inline distB="114300" distT="114300" distL="114300" distR="114300">
+            <wp:extent cx="5943600" cy="3695700"/>
+            <wp:effectExtent b="0" l="0" r="0" t="0"/>
+            <wp:docPr id="13" name="image13.png"/>
+            <a:graphic>
+              <a:graphicData uri="http://schemas.openxmlformats.org/drawingml/2006/picture">
+                <pic:pic>
+                  <pic:nvPicPr>
+                    <pic:cNvPr id="0" name="image13.png"/>
+                    <pic:cNvPicPr preferRelativeResize="0"/>
+                  </pic:nvPicPr>
+                  <pic:blipFill>
+                    <a:blip r:embed="rId16"/>
+                    <a:srcRect b="0" l="0" r="0" t="0"/>
+                    <a:stretch>
+                      <a:fillRect/>
+                    </a:stretch>
+                  </pic:blipFill>
+                  <pic:spPr>
+                    <a:xfrm>
+                      <a:off x="0" y="0"/>
+                      <a:ext cx="5943600" cy="3695700"/>
+                    </a:xfrm>
+                    <a:prstGeom prst="rect"/>
+                    <a:ln/>
+                  </pic:spPr>
+                </pic:pic>
+              </a:graphicData>
+            </a:graphic>
+          </wp:inline>
+        </w:drawing>
+      </w:r>
+      <w:r>
+        <w:rPr>
+          <w:rtl w:val="0"/>
+        </w:rPr>
+      </w:r>
+    </w:p>
+    <w:p>
+      <w:pPr>
+        <w:rPr/>
+      </w:pPr>
+      <w:r>
+        <w:rPr>
+          <w:rtl w:val="0"/>
+        </w:rPr>
+        <w:t xml:space="preserve">Figure 11 - Directly-followed graph</w:t>
+      </w:r>
+    </w:p>
+    <w:p>
+      <w:pPr>
+        <w:rPr/>
+      </w:pPr>
+      <w:r>
+        <w:rPr>
+          <w:rtl w:val="0"/>
+        </w:rPr>
+      </w:r>
+    </w:p>
+    <w:p>
+      <w:pPr>
+        <w:rPr>
+          <w:sz w:val="28"/>
+          <w:szCs w:val="28"/>
+        </w:rPr>
+      </w:pPr>
+      <w:r>
+        <w:rPr>
+          <w:sz w:val="28"/>
+          <w:szCs w:val="28"/>
+          <w:rtl w:val="0"/>
+        </w:rPr>
+        <w:t xml:space="preserve">4. Conformance Analysis</w:t>
+      </w:r>
+    </w:p>
+    <w:p>
+      <w:pPr>
+        <w:rPr/>
+      </w:pPr>
+      <w:r>
+        <w:rPr>
+          <w:rtl w:val="0"/>
+        </w:rPr>
+        <w:t xml:space="preserve">In order to understand the accuracy of developed models, it is necessary to provide a conformance analysis - validation of predictive models.</w:t>
+      </w:r>
+    </w:p>
+    <w:p>
+      <w:pPr>
+        <w:rPr/>
+      </w:pPr>
+      <w:r>
+        <w:rPr>
+          <w:rtl w:val="0"/>
+        </w:rPr>
+      </w:r>
+    </w:p>
+    <w:p>
+      <w:pPr>
+        <w:rPr/>
+      </w:pPr>
+      <w:r>
+        <w:rPr>
+          <w:rtl w:val="0"/>
+        </w:rPr>
+        <w:t xml:space="preserve">Table 4 -- Conformance Analysis</w:t>
+      </w:r>
+    </w:p>
+    <w:p>
+      <w:pPr>
+        <w:rPr/>
+      </w:pPr>
+      <w:r>
+        <w:rPr>
+          <w:rtl w:val="0"/>
+        </w:rPr>
+      </w:r>
+    </w:p>
+    <w:tbl>
+      <w:tblPr>
+        <w:tblStyle w:val="Table4"/>
+        <w:tblW w:w="9360.0" w:type="dxa"/>
+        <w:jc w:val="left"/>
+        <w:tblInd w:w="100.0" w:type="pct"/>
+        <w:tblBorders>
+          <w:top w:color="000000" w:space="0" w:sz="8" w:val="single"/>
+          <w:left w:color="000000" w:space="0" w:sz="8" w:val="single"/>
+          <w:bottom w:color="000000" w:space="0" w:sz="8" w:val="single"/>
+          <w:right w:color="000000" w:space="0" w:sz="8" w:val="single"/>
+          <w:insideH w:color="000000" w:space="0" w:sz="8" w:val="single"/>
+          <w:insideV w:color="000000" w:space="0" w:sz="8" w:val="single"/>
+        </w:tblBorders>
+        <w:tblLayout w:type="fixed"/>
+        <w:tblLook w:val="0600"/>
+      </w:tblPr>
+      <w:tblGrid>
+        <w:gridCol w:w="1872"/>
+        <w:gridCol w:w="1872"/>
+        <w:gridCol w:w="1872"/>
+        <w:gridCol w:w="1872"/>
+        <w:gridCol w:w="1872"/>
+        <w:tblGridChange w:id="0">
+          <w:tblGrid>
+            <w:gridCol w:w="1872"/>
+            <w:gridCol w:w="1872"/>
+            <w:gridCol w:w="1872"/>
+            <w:gridCol w:w="1872"/>
+            <w:gridCol w:w="1872"/>
+          </w:tblGrid>
+        </w:tblGridChange>
+      </w:tblGrid>
+      <w:tr>
+        <w:trPr>
+          <w:cantSplit w:val="0"/>
+          <w:tblHeader w:val="0"/>
+        </w:trPr>
+        <w:tc>
+          <w:tcPr>
+            <w:shd w:fill="auto" w:val="clear"/>
+            <w:tcMar>
+              <w:top w:w="100.0" w:type="dxa"/>
+              <w:left w:w="100.0" w:type="dxa"/>
+              <w:bottom w:w="100.0" w:type="dxa"/>
+              <w:right w:w="100.0" w:type="dxa"/>
+            </w:tcMar>
+            <w:vAlign w:val="top"/>
+          </w:tcPr>
+          <w:p>
+            <w:pPr>
+              <w:keepNext w:val="0"/>
+              <w:keepLines w:val="0"/>
+              <w:pageBreakBefore w:val="0"/>
+              <w:widowControl w:val="0"/>
+              <w:pBdr>
+                <w:top w:space="0" w:sz="0" w:val="nil"/>
+                <w:left w:space="0" w:sz="0" w:val="nil"/>
+                <w:bottom w:space="0" w:sz="0" w:val="nil"/>
+                <w:right w:space="0" w:sz="0" w:val="nil"/>
+                <w:between w:space="0" w:sz="0" w:val="nil"/>
+              </w:pBdr>
+              <w:shd w:fill="auto" w:val="clear"/>
+              <w:spacing w:after="0" w:before="0" w:line="240" w:lineRule="auto"/>
+              <w:ind w:left="0" w:right="0" w:firstLine="0"/>
+              <w:jc w:val="center"/>
+              <w:rPr/>
+            </w:pPr>
+            <w:r>
+              <w:rPr>
+                <w:rtl w:val="0"/>
+              </w:rPr>
+              <w:t xml:space="preserve">Algorithm</w:t>
+            </w:r>
+          </w:p>
+        </w:tc>
+        <w:tc>
+          <w:tcPr>
+            <w:shd w:fill="auto" w:val="clear"/>
+            <w:tcMar>
+              <w:top w:w="100.0" w:type="dxa"/>
+              <w:left w:w="100.0" w:type="dxa"/>
+              <w:bottom w:w="100.0" w:type="dxa"/>
+              <w:right w:w="100.0" w:type="dxa"/>
+            </w:tcMar>
+            <w:vAlign w:val="top"/>
+          </w:tcPr>
+          <w:p>
+            <w:pPr>
+              <w:keepNext w:val="0"/>
+              <w:keepLines w:val="0"/>
+              <w:pageBreakBefore w:val="0"/>
+              <w:widowControl w:val="0"/>
+              <w:pBdr>
+                <w:top w:space="0" w:sz="0" w:val="nil"/>
+                <w:left w:space="0" w:sz="0" w:val="nil"/>
+                <w:bottom w:space="0" w:sz="0" w:val="nil"/>
+                <w:right w:space="0" w:sz="0" w:val="nil"/>
+                <w:between w:space="0" w:sz="0" w:val="nil"/>
+              </w:pBdr>
+              <w:shd w:fill="auto" w:val="clear"/>
+              <w:spacing w:after="0" w:before="0" w:line="240" w:lineRule="auto"/>
+              <w:ind w:left="0" w:right="0" w:firstLine="0"/>
+              <w:jc w:val="center"/>
+              <w:rPr/>
+            </w:pPr>
+            <w:r>
+              <w:rPr>
+                <w:rtl w:val="0"/>
+              </w:rPr>
+              <w:t xml:space="preserve">Fitness</w:t>
+            </w:r>
+          </w:p>
+        </w:tc>
+        <w:tc>
+          <w:tcPr>
+            <w:shd w:fill="auto" w:val="clear"/>
+            <w:tcMar>
+              <w:top w:w="100.0" w:type="dxa"/>
+              <w:left w:w="100.0" w:type="dxa"/>
+              <w:bottom w:w="100.0" w:type="dxa"/>
+              <w:right w:w="100.0" w:type="dxa"/>
+            </w:tcMar>
+            <w:vAlign w:val="top"/>
+          </w:tcPr>
+          <w:p>
+            <w:pPr>
+              <w:keepNext w:val="0"/>
+              <w:keepLines w:val="0"/>
+              <w:pageBreakBefore w:val="0"/>
+              <w:widowControl w:val="0"/>
+              <w:pBdr>
+                <w:top w:space="0" w:sz="0" w:val="nil"/>
+                <w:left w:space="0" w:sz="0" w:val="nil"/>
+                <w:bottom w:space="0" w:sz="0" w:val="nil"/>
+                <w:right w:space="0" w:sz="0" w:val="nil"/>
+                <w:between w:space="0" w:sz="0" w:val="nil"/>
+              </w:pBdr>
+              <w:shd w:fill="auto" w:val="clear"/>
+              <w:spacing w:after="0" w:before="0" w:line="240" w:lineRule="auto"/>
+              <w:ind w:left="0" w:right="0" w:firstLine="0"/>
+              <w:jc w:val="center"/>
+              <w:rPr/>
+            </w:pPr>
+            <w:r>
+              <w:rPr>
+                <w:rtl w:val="0"/>
+              </w:rPr>
+              <w:t xml:space="preserve">Precision</w:t>
+            </w:r>
+          </w:p>
+        </w:tc>
+        <w:tc>
+          <w:tcPr>
+            <w:shd w:fill="auto" w:val="clear"/>
+            <w:tcMar>
+              <w:top w:w="100.0" w:type="dxa"/>
+              <w:left w:w="100.0" w:type="dxa"/>
+              <w:bottom w:w="100.0" w:type="dxa"/>
+              <w:right w:w="100.0" w:type="dxa"/>
+            </w:tcMar>
+            <w:vAlign w:val="top"/>
+          </w:tcPr>
+          <w:p>
+            <w:pPr>
+              <w:keepNext w:val="0"/>
+              <w:keepLines w:val="0"/>
+              <w:pageBreakBefore w:val="0"/>
+              <w:widowControl w:val="0"/>
+              <w:pBdr>
+                <w:top w:space="0" w:sz="0" w:val="nil"/>
+                <w:left w:space="0" w:sz="0" w:val="nil"/>
+                <w:bottom w:space="0" w:sz="0" w:val="nil"/>
+                <w:right w:space="0" w:sz="0" w:val="nil"/>
+                <w:between w:space="0" w:sz="0" w:val="nil"/>
+              </w:pBdr>
+              <w:shd w:fill="auto" w:val="clear"/>
+              <w:spacing w:after="0" w:before="0" w:line="240" w:lineRule="auto"/>
+              <w:ind w:left="0" w:right="0" w:firstLine="0"/>
+              <w:jc w:val="center"/>
+              <w:rPr/>
+            </w:pPr>
+            <w:r>
+              <w:rPr>
+                <w:rtl w:val="0"/>
+              </w:rPr>
+              <w:t xml:space="preserve">Generalisation</w:t>
+            </w:r>
+          </w:p>
+        </w:tc>
+        <w:tc>
+          <w:tcPr>
+            <w:shd w:fill="auto" w:val="clear"/>
+            <w:tcMar>
+              <w:top w:w="100.0" w:type="dxa"/>
+              <w:left w:w="100.0" w:type="dxa"/>
+              <w:bottom w:w="100.0" w:type="dxa"/>
+              <w:right w:w="100.0" w:type="dxa"/>
+            </w:tcMar>
+            <w:vAlign w:val="top"/>
+          </w:tcPr>
+          <w:p>
+            <w:pPr>
+              <w:keepNext w:val="0"/>
+              <w:keepLines w:val="0"/>
+              <w:pageBreakBefore w:val="0"/>
+              <w:widowControl w:val="0"/>
+              <w:pBdr>
+                <w:top w:space="0" w:sz="0" w:val="nil"/>
+                <w:left w:space="0" w:sz="0" w:val="nil"/>
+                <w:bottom w:space="0" w:sz="0" w:val="nil"/>
+                <w:right w:space="0" w:sz="0" w:val="nil"/>
+                <w:between w:space="0" w:sz="0" w:val="nil"/>
+              </w:pBdr>
+              <w:shd w:fill="auto" w:val="clear"/>
+              <w:spacing w:after="0" w:before="0" w:line="240" w:lineRule="auto"/>
+              <w:ind w:left="0" w:right="0" w:firstLine="0"/>
+              <w:jc w:val="center"/>
+              <w:rPr/>
+            </w:pPr>
+            <w:r>
+              <w:rPr>
+                <w:rtl w:val="0"/>
+              </w:rPr>
+              <w:t xml:space="preserve">Simplicity</w:t>
+            </w:r>
+          </w:p>
+        </w:tc>
+      </w:tr>
+      <w:tr>
+        <w:trPr>
+          <w:cantSplit w:val="0"/>
+          <w:tblHeader w:val="0"/>
+        </w:trPr>
+        <w:tc>
+          <w:tcPr>
+            <w:shd w:fill="auto" w:val="clear"/>
+            <w:tcMar>
+              <w:top w:w="100.0" w:type="dxa"/>
+              <w:left w:w="100.0" w:type="dxa"/>
+              <w:bottom w:w="100.0" w:type="dxa"/>
+              <w:right w:w="100.0" w:type="dxa"/>
+            </w:tcMar>
+            <w:vAlign w:val="top"/>
+          </w:tcPr>
+          <w:p>
+            <w:pPr>
+              <w:keepNext w:val="0"/>
+              <w:keepLines w:val="0"/>
+              <w:pageBreakBefore w:val="0"/>
+              <w:widowControl w:val="0"/>
+              <w:pBdr>
+                <w:top w:space="0" w:sz="0" w:val="nil"/>
+                <w:left w:space="0" w:sz="0" w:val="nil"/>
+                <w:bottom w:space="0" w:sz="0" w:val="nil"/>
+                <w:right w:space="0" w:sz="0" w:val="nil"/>
+                <w:between w:space="0" w:sz="0" w:val="nil"/>
+              </w:pBdr>
+              <w:shd w:fill="auto" w:val="clear"/>
+              <w:spacing w:after="0" w:before="0" w:line="240" w:lineRule="auto"/>
+              <w:ind w:left="0" w:right="0" w:firstLine="0"/>
+              <w:jc w:val="center"/>
+              <w:rPr/>
+            </w:pPr>
+            <w:r>
+              <w:rPr>
+                <w:rtl w:val="0"/>
+              </w:rPr>
+              <w:t xml:space="preserve">Alpha miner</w:t>
+            </w:r>
+          </w:p>
+        </w:tc>
+        <w:tc>
+          <w:tcPr>
+            <w:shd w:fill="auto" w:val="clear"/>
+            <w:tcMar>
+              <w:top w:w="100.0" w:type="dxa"/>
+              <w:left w:w="100.0" w:type="dxa"/>
+              <w:bottom w:w="100.0" w:type="dxa"/>
+              <w:right w:w="100.0" w:type="dxa"/>
+            </w:tcMar>
+            <w:vAlign w:val="top"/>
+          </w:tcPr>
+          <w:p>
+            <w:pPr>
+              <w:keepNext w:val="0"/>
+              <w:keepLines w:val="0"/>
+              <w:pageBreakBefore w:val="0"/>
+              <w:widowControl w:val="0"/>
+              <w:pBdr>
+                <w:top w:space="0" w:sz="0" w:val="nil"/>
+                <w:left w:space="0" w:sz="0" w:val="nil"/>
+                <w:bottom w:space="0" w:sz="0" w:val="nil"/>
+                <w:right w:space="0" w:sz="0" w:val="nil"/>
+                <w:between w:space="0" w:sz="0" w:val="nil"/>
+              </w:pBdr>
+              <w:shd w:fill="auto" w:val="clear"/>
+              <w:spacing w:after="0" w:before="0" w:line="240" w:lineRule="auto"/>
+              <w:ind w:left="0" w:right="0" w:firstLine="0"/>
+              <w:jc w:val="center"/>
+              <w:rPr/>
+            </w:pPr>
+            <w:r>
+              <w:rPr>
+                <w:rtl w:val="0"/>
+              </w:rPr>
+              <w:t xml:space="preserve">0.96</w:t>
+            </w:r>
+          </w:p>
+        </w:tc>
+        <w:tc>
+          <w:tcPr>
+            <w:shd w:fill="auto" w:val="clear"/>
+            <w:tcMar>
+              <w:top w:w="100.0" w:type="dxa"/>
+              <w:left w:w="100.0" w:type="dxa"/>
+              <w:bottom w:w="100.0" w:type="dxa"/>
+              <w:right w:w="100.0" w:type="dxa"/>
+            </w:tcMar>
+            <w:vAlign w:val="top"/>
+          </w:tcPr>
+          <w:p>
+            <w:pPr>
+              <w:keepNext w:val="0"/>
+              <w:keepLines w:val="0"/>
+              <w:pageBreakBefore w:val="0"/>
+              <w:widowControl w:val="0"/>
+              <w:pBdr>
+                <w:top w:space="0" w:sz="0" w:val="nil"/>
+                <w:left w:space="0" w:sz="0" w:val="nil"/>
+                <w:bottom w:space="0" w:sz="0" w:val="nil"/>
+                <w:right w:space="0" w:sz="0" w:val="nil"/>
+                <w:between w:space="0" w:sz="0" w:val="nil"/>
+              </w:pBdr>
+              <w:shd w:fill="auto" w:val="clear"/>
+              <w:spacing w:after="0" w:before="0" w:line="240" w:lineRule="auto"/>
+              <w:ind w:left="0" w:right="0" w:firstLine="0"/>
+              <w:jc w:val="center"/>
+              <w:rPr/>
+            </w:pPr>
+            <w:r>
+              <w:rPr>
+                <w:rtl w:val="0"/>
+              </w:rPr>
+              <w:t xml:space="preserve">0.95</w:t>
+            </w:r>
+          </w:p>
+        </w:tc>
+        <w:tc>
+          <w:tcPr>
+            <w:shd w:fill="auto" w:val="clear"/>
+            <w:tcMar>
+              <w:top w:w="100.0" w:type="dxa"/>
+              <w:left w:w="100.0" w:type="dxa"/>
+              <w:bottom w:w="100.0" w:type="dxa"/>
+              <w:right w:w="100.0" w:type="dxa"/>
+            </w:tcMar>
+            <w:vAlign w:val="top"/>
+          </w:tcPr>
+          <w:p>
+            <w:pPr>
+              <w:keepNext w:val="0"/>
+              <w:keepLines w:val="0"/>
+              <w:pageBreakBefore w:val="0"/>
+              <w:widowControl w:val="0"/>
+              <w:pBdr>
+                <w:top w:space="0" w:sz="0" w:val="nil"/>
+                <w:left w:space="0" w:sz="0" w:val="nil"/>
+                <w:bottom w:space="0" w:sz="0" w:val="nil"/>
+                <w:right w:space="0" w:sz="0" w:val="nil"/>
+                <w:between w:space="0" w:sz="0" w:val="nil"/>
+              </w:pBdr>
+              <w:shd w:fill="auto" w:val="clear"/>
+              <w:spacing w:after="0" w:before="0" w:line="240" w:lineRule="auto"/>
+              <w:ind w:left="0" w:right="0" w:firstLine="0"/>
+              <w:jc w:val="center"/>
+              <w:rPr/>
+            </w:pPr>
+            <w:r>
+              <w:rPr>
+                <w:rtl w:val="0"/>
+              </w:rPr>
+              <w:t xml:space="preserve">0.97</w:t>
+            </w:r>
+          </w:p>
+        </w:tc>
+        <w:tc>
+          <w:tcPr>
+            <w:shd w:fill="auto" w:val="clear"/>
+            <w:tcMar>
+              <w:top w:w="100.0" w:type="dxa"/>
+              <w:left w:w="100.0" w:type="dxa"/>
+              <w:bottom w:w="100.0" w:type="dxa"/>
+              <w:right w:w="100.0" w:type="dxa"/>
+            </w:tcMar>
+            <w:vAlign w:val="top"/>
+          </w:tcPr>
+          <w:p>
+            <w:pPr>
+              <w:keepNext w:val="0"/>
+              <w:keepLines w:val="0"/>
+              <w:pageBreakBefore w:val="0"/>
+              <w:widowControl w:val="0"/>
+              <w:pBdr>
+                <w:top w:space="0" w:sz="0" w:val="nil"/>
+                <w:left w:space="0" w:sz="0" w:val="nil"/>
+                <w:bottom w:space="0" w:sz="0" w:val="nil"/>
+                <w:right w:space="0" w:sz="0" w:val="nil"/>
+                <w:between w:space="0" w:sz="0" w:val="nil"/>
+              </w:pBdr>
+              <w:shd w:fill="auto" w:val="clear"/>
+              <w:spacing w:after="0" w:before="0" w:line="240" w:lineRule="auto"/>
+              <w:ind w:left="0" w:right="0" w:firstLine="0"/>
+              <w:jc w:val="center"/>
+              <w:rPr/>
+            </w:pPr>
+            <w:r>
+              <w:rPr>
+                <w:rtl w:val="0"/>
+              </w:rPr>
+              <w:t xml:space="preserve">0.81</w:t>
+            </w:r>
+          </w:p>
+        </w:tc>
+      </w:tr>
+      <w:tr>
+        <w:trPr>
+          <w:cantSplit w:val="0"/>
+          <w:tblHeader w:val="0"/>
+        </w:trPr>
+        <w:tc>
+          <w:tcPr>
+            <w:shd w:fill="auto" w:val="clear"/>
+            <w:tcMar>
+              <w:top w:w="100.0" w:type="dxa"/>
+              <w:left w:w="100.0" w:type="dxa"/>
+              <w:bottom w:w="100.0" w:type="dxa"/>
+              <w:right w:w="100.0" w:type="dxa"/>
+            </w:tcMar>
+            <w:vAlign w:val="top"/>
+          </w:tcPr>
+          <w:p>
+            <w:pPr>
+              <w:keepNext w:val="0"/>
+              <w:keepLines w:val="0"/>
+              <w:pageBreakBefore w:val="0"/>
+              <w:widowControl w:val="0"/>
+              <w:pBdr>
+                <w:top w:space="0" w:sz="0" w:val="nil"/>
+                <w:left w:space="0" w:sz="0" w:val="nil"/>
+                <w:bottom w:space="0" w:sz="0" w:val="nil"/>
+                <w:right w:space="0" w:sz="0" w:val="nil"/>
+                <w:between w:space="0" w:sz="0" w:val="nil"/>
+              </w:pBdr>
+              <w:shd w:fill="auto" w:val="clear"/>
+              <w:spacing w:after="0" w:before="0" w:line="240" w:lineRule="auto"/>
+              <w:ind w:left="0" w:right="0" w:firstLine="0"/>
+              <w:jc w:val="center"/>
+              <w:rPr/>
+            </w:pPr>
+            <w:r>
+              <w:rPr>
+                <w:rtl w:val="0"/>
+              </w:rPr>
+              <w:t xml:space="preserve">Inductive miner</w:t>
+            </w:r>
+          </w:p>
+        </w:tc>
+        <w:tc>
+          <w:tcPr>
+            <w:shd w:fill="auto" w:val="clear"/>
+            <w:tcMar>
+              <w:top w:w="100.0" w:type="dxa"/>
+              <w:left w:w="100.0" w:type="dxa"/>
+              <w:bottom w:w="100.0" w:type="dxa"/>
+              <w:right w:w="100.0" w:type="dxa"/>
+            </w:tcMar>
+            <w:vAlign w:val="top"/>
+          </w:tcPr>
+          <w:p>
+            <w:pPr>
+              <w:keepNext w:val="0"/>
+              <w:keepLines w:val="0"/>
+              <w:pageBreakBefore w:val="0"/>
+              <w:widowControl w:val="0"/>
+              <w:pBdr>
+                <w:top w:space="0" w:sz="0" w:val="nil"/>
+                <w:left w:space="0" w:sz="0" w:val="nil"/>
+                <w:bottom w:space="0" w:sz="0" w:val="nil"/>
+                <w:right w:space="0" w:sz="0" w:val="nil"/>
+                <w:between w:space="0" w:sz="0" w:val="nil"/>
+              </w:pBdr>
+              <w:shd w:fill="auto" w:val="clear"/>
+              <w:spacing w:after="0" w:before="0" w:line="240" w:lineRule="auto"/>
+              <w:ind w:left="0" w:right="0" w:firstLine="0"/>
+              <w:jc w:val="center"/>
+              <w:rPr/>
+            </w:pPr>
+            <w:r>
+              <w:rPr>
+                <w:rtl w:val="0"/>
+              </w:rPr>
+              <w:t xml:space="preserve">1.0</w:t>
+            </w:r>
+          </w:p>
+        </w:tc>
+        <w:tc>
+          <w:tcPr>
+            <w:shd w:fill="auto" w:val="clear"/>
+            <w:tcMar>
+              <w:top w:w="100.0" w:type="dxa"/>
+              <w:left w:w="100.0" w:type="dxa"/>
+              <w:bottom w:w="100.0" w:type="dxa"/>
+              <w:right w:w="100.0" w:type="dxa"/>
+            </w:tcMar>
+            <w:vAlign w:val="top"/>
+          </w:tcPr>
+          <w:p>
+            <w:pPr>
+              <w:keepNext w:val="0"/>
+              <w:keepLines w:val="0"/>
+              <w:pageBreakBefore w:val="0"/>
+              <w:widowControl w:val="0"/>
+              <w:pBdr>
+                <w:top w:space="0" w:sz="0" w:val="nil"/>
+                <w:left w:space="0" w:sz="0" w:val="nil"/>
+                <w:bottom w:space="0" w:sz="0" w:val="nil"/>
+                <w:right w:space="0" w:sz="0" w:val="nil"/>
+                <w:between w:space="0" w:sz="0" w:val="nil"/>
+              </w:pBdr>
+              <w:shd w:fill="auto" w:val="clear"/>
+              <w:spacing w:after="0" w:before="0" w:line="240" w:lineRule="auto"/>
+              <w:ind w:left="0" w:right="0" w:firstLine="0"/>
+              <w:jc w:val="center"/>
+              <w:rPr/>
+            </w:pPr>
+            <w:r>
+              <w:rPr>
+                <w:rtl w:val="0"/>
+              </w:rPr>
+              <w:t xml:space="preserve">0.62</w:t>
+            </w:r>
+          </w:p>
+        </w:tc>
+        <w:tc>
+          <w:tcPr>
+            <w:shd w:fill="auto" w:val="clear"/>
+            <w:tcMar>
+              <w:top w:w="100.0" w:type="dxa"/>
+              <w:left w:w="100.0" w:type="dxa"/>
+              <w:bottom w:w="100.0" w:type="dxa"/>
+              <w:right w:w="100.0" w:type="dxa"/>
+            </w:tcMar>
+            <w:vAlign w:val="top"/>
+          </w:tcPr>
+          <w:p>
+            <w:pPr>
+              <w:keepNext w:val="0"/>
+              <w:keepLines w:val="0"/>
+              <w:pageBreakBefore w:val="0"/>
+              <w:widowControl w:val="0"/>
+              <w:pBdr>
+                <w:top w:space="0" w:sz="0" w:val="nil"/>
+                <w:left w:space="0" w:sz="0" w:val="nil"/>
+                <w:bottom w:space="0" w:sz="0" w:val="nil"/>
+                <w:right w:space="0" w:sz="0" w:val="nil"/>
+                <w:between w:space="0" w:sz="0" w:val="nil"/>
+              </w:pBdr>
+              <w:shd w:fill="auto" w:val="clear"/>
+              <w:spacing w:after="0" w:before="0" w:line="240" w:lineRule="auto"/>
+              <w:ind w:left="0" w:right="0" w:firstLine="0"/>
+              <w:jc w:val="center"/>
+              <w:rPr/>
+            </w:pPr>
+            <w:r>
+              <w:rPr>
+                <w:rtl w:val="0"/>
+              </w:rPr>
+              <w:t xml:space="preserve">0.94</w:t>
+            </w:r>
+          </w:p>
+        </w:tc>
+        <w:tc>
+          <w:tcPr>
+            <w:shd w:fill="auto" w:val="clear"/>
+            <w:tcMar>
+              <w:top w:w="100.0" w:type="dxa"/>
+              <w:left w:w="100.0" w:type="dxa"/>
+              <w:bottom w:w="100.0" w:type="dxa"/>
+              <w:right w:w="100.0" w:type="dxa"/>
+            </w:tcMar>
+            <w:vAlign w:val="top"/>
+          </w:tcPr>
+          <w:p>
+            <w:pPr>
+              <w:keepNext w:val="0"/>
+              <w:keepLines w:val="0"/>
+              <w:pageBreakBefore w:val="0"/>
+              <w:widowControl w:val="0"/>
+              <w:pBdr>
+                <w:top w:space="0" w:sz="0" w:val="nil"/>
+                <w:left w:space="0" w:sz="0" w:val="nil"/>
+                <w:bottom w:space="0" w:sz="0" w:val="nil"/>
+                <w:right w:space="0" w:sz="0" w:val="nil"/>
+                <w:between w:space="0" w:sz="0" w:val="nil"/>
+              </w:pBdr>
+              <w:shd w:fill="auto" w:val="clear"/>
+              <w:spacing w:after="0" w:before="0" w:line="240" w:lineRule="auto"/>
+              <w:ind w:left="0" w:right="0" w:firstLine="0"/>
+              <w:jc w:val="center"/>
+              <w:rPr/>
+            </w:pPr>
+            <w:r>
+              <w:rPr>
+                <w:rtl w:val="0"/>
+              </w:rPr>
+              <w:t xml:space="preserve">0.62</w:t>
+            </w:r>
+          </w:p>
+        </w:tc>
+      </w:tr>
+      <w:tr>
+        <w:trPr>
+          <w:cantSplit w:val="0"/>
+          <w:tblHeader w:val="0"/>
+        </w:trPr>
+        <w:tc>
+          <w:tcPr>
+            <w:shd w:fill="auto" w:val="clear"/>
+            <w:tcMar>
+              <w:top w:w="100.0" w:type="dxa"/>
+              <w:left w:w="100.0" w:type="dxa"/>
+              <w:bottom w:w="100.0" w:type="dxa"/>
+              <w:right w:w="100.0" w:type="dxa"/>
+            </w:tcMar>
+            <w:vAlign w:val="top"/>
+          </w:tcPr>
+          <w:p>
+            <w:pPr>
+              <w:keepNext w:val="0"/>
+              <w:keepLines w:val="0"/>
+              <w:pageBreakBefore w:val="0"/>
+              <w:widowControl w:val="0"/>
+              <w:pBdr>
+                <w:top w:space="0" w:sz="0" w:val="nil"/>
+                <w:left w:space="0" w:sz="0" w:val="nil"/>
+                <w:bottom w:space="0" w:sz="0" w:val="nil"/>
+                <w:right w:space="0" w:sz="0" w:val="nil"/>
+                <w:between w:space="0" w:sz="0" w:val="nil"/>
+              </w:pBdr>
+              <w:shd w:fill="auto" w:val="clear"/>
+              <w:spacing w:after="0" w:before="0" w:line="240" w:lineRule="auto"/>
+              <w:ind w:left="0" w:right="0" w:firstLine="0"/>
+              <w:jc w:val="center"/>
+              <w:rPr/>
+            </w:pPr>
+            <w:r>
+              <w:rPr>
+                <w:rtl w:val="0"/>
+              </w:rPr>
+              <w:t xml:space="preserve">Heuristic miner</w:t>
+            </w:r>
+          </w:p>
+        </w:tc>
+        <w:tc>
+          <w:tcPr>
+            <w:shd w:fill="auto" w:val="clear"/>
+            <w:tcMar>
+              <w:top w:w="100.0" w:type="dxa"/>
+              <w:left w:w="100.0" w:type="dxa"/>
+              <w:bottom w:w="100.0" w:type="dxa"/>
+              <w:right w:w="100.0" w:type="dxa"/>
+            </w:tcMar>
+            <w:vAlign w:val="top"/>
+          </w:tcPr>
+          <w:p>
+            <w:pPr>
+              <w:keepNext w:val="0"/>
+              <w:keepLines w:val="0"/>
+              <w:pageBreakBefore w:val="0"/>
+              <w:widowControl w:val="0"/>
+              <w:pBdr>
+                <w:top w:space="0" w:sz="0" w:val="nil"/>
+                <w:left w:space="0" w:sz="0" w:val="nil"/>
+                <w:bottom w:space="0" w:sz="0" w:val="nil"/>
+                <w:right w:space="0" w:sz="0" w:val="nil"/>
+                <w:between w:space="0" w:sz="0" w:val="nil"/>
+              </w:pBdr>
+              <w:shd w:fill="auto" w:val="clear"/>
+              <w:spacing w:after="0" w:before="0" w:line="240" w:lineRule="auto"/>
+              <w:ind w:left="0" w:right="0" w:firstLine="0"/>
+              <w:jc w:val="center"/>
+              <w:rPr/>
+            </w:pPr>
+            <w:r>
+              <w:rPr>
+                <w:rtl w:val="0"/>
+              </w:rPr>
+              <w:t xml:space="preserve">0.96</w:t>
+            </w:r>
+          </w:p>
+        </w:tc>
+        <w:tc>
+          <w:tcPr>
+            <w:shd w:fill="auto" w:val="clear"/>
+            <w:tcMar>
+              <w:top w:w="100.0" w:type="dxa"/>
+              <w:left w:w="100.0" w:type="dxa"/>
+              <w:bottom w:w="100.0" w:type="dxa"/>
+              <w:right w:w="100.0" w:type="dxa"/>
+            </w:tcMar>
+            <w:vAlign w:val="top"/>
+          </w:tcPr>
+          <w:p>
+            <w:pPr>
+              <w:keepNext w:val="0"/>
+              <w:keepLines w:val="0"/>
+              <w:pageBreakBefore w:val="0"/>
+              <w:widowControl w:val="0"/>
+              <w:pBdr>
+                <w:top w:space="0" w:sz="0" w:val="nil"/>
+                <w:left w:space="0" w:sz="0" w:val="nil"/>
+                <w:bottom w:space="0" w:sz="0" w:val="nil"/>
+                <w:right w:space="0" w:sz="0" w:val="nil"/>
+                <w:between w:space="0" w:sz="0" w:val="nil"/>
+              </w:pBdr>
+              <w:shd w:fill="auto" w:val="clear"/>
+              <w:spacing w:after="0" w:before="0" w:line="240" w:lineRule="auto"/>
+              <w:ind w:left="0" w:right="0" w:firstLine="0"/>
+              <w:jc w:val="center"/>
+              <w:rPr/>
+            </w:pPr>
+            <w:r>
+              <w:rPr>
+                <w:rtl w:val="0"/>
+              </w:rPr>
+              <w:t xml:space="preserve">0.95</w:t>
+            </w:r>
+          </w:p>
+        </w:tc>
+        <w:tc>
+          <w:tcPr>
+            <w:shd w:fill="auto" w:val="clear"/>
+            <w:tcMar>
+              <w:top w:w="100.0" w:type="dxa"/>
+              <w:left w:w="100.0" w:type="dxa"/>
+              <w:bottom w:w="100.0" w:type="dxa"/>
+              <w:right w:w="100.0" w:type="dxa"/>
+            </w:tcMar>
+            <w:vAlign w:val="top"/>
+          </w:tcPr>
+          <w:p>
+            <w:pPr>
+              <w:keepNext w:val="0"/>
+              <w:keepLines w:val="0"/>
+              <w:pageBreakBefore w:val="0"/>
+              <w:widowControl w:val="0"/>
+              <w:pBdr>
+                <w:top w:space="0" w:sz="0" w:val="nil"/>
+                <w:left w:space="0" w:sz="0" w:val="nil"/>
+                <w:bottom w:space="0" w:sz="0" w:val="nil"/>
+                <w:right w:space="0" w:sz="0" w:val="nil"/>
+                <w:between w:space="0" w:sz="0" w:val="nil"/>
+              </w:pBdr>
+              <w:shd w:fill="auto" w:val="clear"/>
+              <w:spacing w:after="0" w:before="0" w:line="240" w:lineRule="auto"/>
+              <w:ind w:left="0" w:right="0" w:firstLine="0"/>
+              <w:jc w:val="center"/>
+              <w:rPr/>
+            </w:pPr>
+            <w:r>
+              <w:rPr>
+                <w:rtl w:val="0"/>
+              </w:rPr>
+              <w:t xml:space="preserve">0.97</w:t>
+            </w:r>
+          </w:p>
+        </w:tc>
+        <w:tc>
+          <w:tcPr>
+            <w:shd w:fill="auto" w:val="clear"/>
+            <w:tcMar>
+              <w:top w:w="100.0" w:type="dxa"/>
+              <w:left w:w="100.0" w:type="dxa"/>
+              <w:bottom w:w="100.0" w:type="dxa"/>
+              <w:right w:w="100.0" w:type="dxa"/>
+            </w:tcMar>
+            <w:vAlign w:val="top"/>
+          </w:tcPr>
+          <w:p>
+            <w:pPr>
+              <w:keepNext w:val="0"/>
+              <w:keepLines w:val="0"/>
+              <w:pageBreakBefore w:val="0"/>
+              <w:widowControl w:val="0"/>
+              <w:pBdr>
+                <w:top w:space="0" w:sz="0" w:val="nil"/>
+                <w:left w:space="0" w:sz="0" w:val="nil"/>
+                <w:bottom w:space="0" w:sz="0" w:val="nil"/>
+                <w:right w:space="0" w:sz="0" w:val="nil"/>
+                <w:between w:space="0" w:sz="0" w:val="nil"/>
+              </w:pBdr>
+              <w:shd w:fill="auto" w:val="clear"/>
+              <w:spacing w:after="0" w:before="0" w:line="240" w:lineRule="auto"/>
+              <w:ind w:left="0" w:right="0" w:firstLine="0"/>
+              <w:jc w:val="center"/>
+              <w:rPr/>
+            </w:pPr>
+            <w:r>
+              <w:rPr>
+                <w:rtl w:val="0"/>
+              </w:rPr>
+              <w:t xml:space="preserve">0.82</w:t>
+            </w:r>
+          </w:p>
+        </w:tc>
+      </w:tr>
+      <w:tr>
+        <w:trPr>
+          <w:cantSplit w:val="0"/>
+          <w:tblHeader w:val="0"/>
+        </w:trPr>
+        <w:tc>
+          <w:tcPr>
+            <w:shd w:fill="auto" w:val="clear"/>
+            <w:tcMar>
+              <w:top w:w="100.0" w:type="dxa"/>
+              <w:left w:w="100.0" w:type="dxa"/>
+              <w:bottom w:w="100.0" w:type="dxa"/>
+              <w:right w:w="100.0" w:type="dxa"/>
+            </w:tcMar>
+            <w:vAlign w:val="top"/>
+          </w:tcPr>
+          <w:p>
+            <w:pPr>
+              <w:keepNext w:val="0"/>
+              <w:keepLines w:val="0"/>
+              <w:pageBreakBefore w:val="0"/>
+              <w:widowControl w:val="0"/>
+              <w:pBdr>
+                <w:top w:space="0" w:sz="0" w:val="nil"/>
+                <w:left w:space="0" w:sz="0" w:val="nil"/>
+                <w:bottom w:space="0" w:sz="0" w:val="nil"/>
+                <w:right w:space="0" w:sz="0" w:val="nil"/>
+                <w:between w:space="0" w:sz="0" w:val="nil"/>
+              </w:pBdr>
+              <w:shd w:fill="auto" w:val="clear"/>
+              <w:spacing w:after="0" w:before="0" w:line="240" w:lineRule="auto"/>
+              <w:ind w:left="0" w:right="0" w:firstLine="0"/>
+              <w:jc w:val="left"/>
+              <w:rPr/>
+            </w:pPr>
+            <w:r>
+              <w:rPr>
+                <w:rtl w:val="0"/>
+              </w:rPr>
+            </w:r>
+          </w:p>
+        </w:tc>
+        <w:tc>
+          <w:tcPr>
+            <w:shd w:fill="auto" w:val="clear"/>
+            <w:tcMar>
+              <w:top w:w="100.0" w:type="dxa"/>
+              <w:left w:w="100.0" w:type="dxa"/>
+              <w:bottom w:w="100.0" w:type="dxa"/>
+              <w:right w:w="100.0" w:type="dxa"/>
+            </w:tcMar>
+            <w:vAlign w:val="top"/>
+          </w:tcPr>
+          <w:p>
+            <w:pPr>
+              <w:keepNext w:val="0"/>
+              <w:keepLines w:val="0"/>
+              <w:pageBreakBefore w:val="0"/>
+              <w:widowControl w:val="0"/>
+              <w:pBdr>
+                <w:top w:space="0" w:sz="0" w:val="nil"/>
+                <w:left w:space="0" w:sz="0" w:val="nil"/>
+                <w:bottom w:space="0" w:sz="0" w:val="nil"/>
+                <w:right w:space="0" w:sz="0" w:val="nil"/>
+                <w:between w:space="0" w:sz="0" w:val="nil"/>
+              </w:pBdr>
+              <w:shd w:fill="auto" w:val="clear"/>
+              <w:spacing w:after="0" w:before="0" w:line="240" w:lineRule="auto"/>
+              <w:ind w:left="0" w:right="0" w:firstLine="0"/>
+              <w:jc w:val="left"/>
+              <w:rPr/>
+            </w:pPr>
+            <w:r>
+              <w:rPr>
+                <w:rtl w:val="0"/>
+              </w:rPr>
+            </w:r>
+          </w:p>
+        </w:tc>
+        <w:tc>
+          <w:tcPr>
+            <w:shd w:fill="auto" w:val="clear"/>
+            <w:tcMar>
+              <w:top w:w="100.0" w:type="dxa"/>
+              <w:left w:w="100.0" w:type="dxa"/>
+              <w:bottom w:w="100.0" w:type="dxa"/>
+              <w:right w:w="100.0" w:type="dxa"/>
+            </w:tcMar>
+            <w:vAlign w:val="top"/>
+          </w:tcPr>
+          <w:p>
+            <w:pPr>
+              <w:keepNext w:val="0"/>
+              <w:keepLines w:val="0"/>
+              <w:pageBreakBefore w:val="0"/>
+              <w:widowControl w:val="0"/>
+              <w:pBdr>
+                <w:top w:space="0" w:sz="0" w:val="nil"/>
+                <w:left w:space="0" w:sz="0" w:val="nil"/>
+                <w:bottom w:space="0" w:sz="0" w:val="nil"/>
+                <w:right w:space="0" w:sz="0" w:val="nil"/>
+                <w:between w:space="0" w:sz="0" w:val="nil"/>
+              </w:pBdr>
+              <w:shd w:fill="auto" w:val="clear"/>
+              <w:spacing w:after="0" w:before="0" w:line="240" w:lineRule="auto"/>
+              <w:ind w:left="0" w:right="0" w:firstLine="0"/>
+              <w:jc w:val="left"/>
+              <w:rPr/>
+            </w:pPr>
+            <w:r>
+              <w:rPr>
+                <w:rtl w:val="0"/>
+              </w:rPr>
+            </w:r>
+          </w:p>
+        </w:tc>
+        <w:tc>
+          <w:tcPr>
+            <w:shd w:fill="auto" w:val="clear"/>
+            <w:tcMar>
+              <w:top w:w="100.0" w:type="dxa"/>
+              <w:left w:w="100.0" w:type="dxa"/>
+              <w:bottom w:w="100.0" w:type="dxa"/>
+              <w:right w:w="100.0" w:type="dxa"/>
+            </w:tcMar>
+            <w:vAlign w:val="top"/>
+          </w:tcPr>
+          <w:p>
+            <w:pPr>
+              <w:keepNext w:val="0"/>
+              <w:keepLines w:val="0"/>
+              <w:pageBreakBefore w:val="0"/>
+              <w:widowControl w:val="0"/>
+              <w:pBdr>
+                <w:top w:space="0" w:sz="0" w:val="nil"/>
+                <w:left w:space="0" w:sz="0" w:val="nil"/>
+                <w:bottom w:space="0" w:sz="0" w:val="nil"/>
+                <w:right w:space="0" w:sz="0" w:val="nil"/>
+                <w:between w:space="0" w:sz="0" w:val="nil"/>
+              </w:pBdr>
+              <w:shd w:fill="auto" w:val="clear"/>
+              <w:spacing w:after="0" w:before="0" w:line="240" w:lineRule="auto"/>
+              <w:ind w:left="0" w:right="0" w:firstLine="0"/>
+              <w:jc w:val="left"/>
+              <w:rPr/>
+            </w:pPr>
+            <w:r>
+              <w:rPr>
+                <w:rtl w:val="0"/>
+              </w:rPr>
+            </w:r>
+          </w:p>
+        </w:tc>
+        <w:tc>
+          <w:tcPr>
+            <w:shd w:fill="auto" w:val="clear"/>
+            <w:tcMar>
+              <w:top w:w="100.0" w:type="dxa"/>
+              <w:left w:w="100.0" w:type="dxa"/>
+              <w:bottom w:w="100.0" w:type="dxa"/>
+              <w:right w:w="100.0" w:type="dxa"/>
+            </w:tcMar>
+            <w:vAlign w:val="top"/>
+          </w:tcPr>
+          <w:p>
+            <w:pPr>
+              <w:keepNext w:val="0"/>
+              <w:keepLines w:val="0"/>
+              <w:pageBreakBefore w:val="0"/>
+              <w:widowControl w:val="0"/>
+              <w:pBdr>
+                <w:top w:space="0" w:sz="0" w:val="nil"/>
+                <w:left w:space="0" w:sz="0" w:val="nil"/>
+                <w:bottom w:space="0" w:sz="0" w:val="nil"/>
+                <w:right w:space="0" w:sz="0" w:val="nil"/>
+                <w:between w:space="0" w:sz="0" w:val="nil"/>
+              </w:pBdr>
+              <w:shd w:fill="auto" w:val="clear"/>
+              <w:spacing w:after="0" w:before="0" w:line="240" w:lineRule="auto"/>
+              <w:ind w:left="0" w:right="0" w:firstLine="0"/>
+              <w:jc w:val="left"/>
+              <w:rPr/>
+            </w:pPr>
+            <w:r>
+              <w:rPr>
+                <w:rtl w:val="0"/>
+              </w:rPr>
+            </w:r>
+          </w:p>
+        </w:tc>
+      </w:tr>
+    </w:tbl>
+    <w:p>
+      <w:pPr>
+        <w:rPr/>
+      </w:pPr>
+      <w:r>
+        <w:rPr>
+          <w:rtl w:val="0"/>
+        </w:rPr>
+      </w:r>
+    </w:p>
+    <w:p>
+      <w:pPr>
+        <w:rPr/>
+      </w:pPr>
+      <w:r>
+        <w:rPr>
+          <w:rtl w:val="0"/>
+        </w:rPr>
+        <w:t xml:space="preserve">Analysis of International declarations</w:t>
+      </w:r>
+    </w:p>
+    <w:p>
+      <w:pPr>
+        <w:rPr/>
+      </w:pPr>
+      <w:r>
+        <w:rPr>
+          <w:rtl w:val="0"/>
+        </w:rPr>
+      </w:r>
+    </w:p>
+    <w:p>
+      <w:pPr>
+        <w:rPr/>
+      </w:pPr>
+      <w:r>
+        <w:rPr>
+          <w:rtl w:val="0"/>
+        </w:rPr>
+        <w:t xml:space="preserve">International declarations have different structure in comparison to domestic ones. In international declarations it is possible to specify start and end dates of trip and deal with all the payments later on. It brings an additional number of variants, additional parallelisation and loops.</w:t>
+      </w:r>
+    </w:p>
+    <w:p>
+      <w:pPr>
+        <w:rPr/>
+      </w:pPr>
+      <w:r>
+        <w:rPr>
+          <w:rtl w:val="0"/>
+        </w:rPr>
+      </w:r>
+    </w:p>
+    <w:p>
+      <w:pPr>
+        <w:rPr>
+          <w:sz w:val="28"/>
+          <w:szCs w:val="28"/>
+        </w:rPr>
+      </w:pPr>
+      <w:r>
+        <w:rPr>
+          <w:sz w:val="28"/>
+          <w:szCs w:val="28"/>
+          <w:rtl w:val="0"/>
+        </w:rPr>
+        <w:t xml:space="preserve">1. Filtering</w:t>
+      </w:r>
+    </w:p>
+    <w:p>
+      <w:pPr>
+        <w:rPr/>
+      </w:pPr>
+      <w:r>
+        <w:rPr>
+          <w:rtl w:val="0"/>
+        </w:rPr>
+        <w:t xml:space="preserve">Since it is not necessary to start the activity by submitting the declaration or permit for a trip and huge variability in multiple cases, it would be incorrect to filter all the activities by starting events. The only property of a successful case is supposed to be a handled payment, assuming that all the trips can not be for free. Total number of activities was reduced from 6449 to 6187.</w:t>
+      </w:r>
+      <w:r>
+        <w:rPr>
+          <w:rtl w:val="0"/>
+        </w:rPr>
+      </w:r>
+    </w:p>
+    <w:p>
+      <w:pPr>
+        <w:rPr/>
+      </w:pPr>
+      <w:r>
+        <w:rPr>
+          <w:rtl w:val="0"/>
+        </w:rPr>
+      </w:r>
+    </w:p>
+    <w:p>
+      <w:pPr>
+        <w:rPr>
+          <w:sz w:val="28"/>
+          <w:szCs w:val="28"/>
+        </w:rPr>
+      </w:pPr>
+      <w:r>
+        <w:rPr>
+          <w:sz w:val="28"/>
+          <w:szCs w:val="28"/>
+          <w:rtl w:val="0"/>
+        </w:rPr>
+        <w:t xml:space="preserve">2. Variant Analysis</w:t>
+      </w:r>
+    </w:p>
+    <w:p>
+      <w:pPr>
+        <w:rPr/>
+      </w:pPr>
+      <w:r>
+        <w:rPr>
+          <w:rtl w:val="0"/>
+        </w:rPr>
+        <w:t xml:space="preserve">Table 5 - Variant analysis International declarations</w:t>
+      </w:r>
+    </w:p>
+    <w:tbl>
+      <w:tblPr>
+        <w:tblStyle w:val="Table5"/>
+        <w:tblW w:w="9705.0" w:type="dxa"/>
+        <w:jc w:val="center"/>
+        <w:tblBorders>
+          <w:top w:color="000000" w:space="0" w:sz="8" w:val="single"/>
+          <w:left w:color="000000" w:space="0" w:sz="8" w:val="single"/>
+          <w:bottom w:color="000000" w:space="0" w:sz="8" w:val="single"/>
+          <w:right w:color="000000" w:space="0" w:sz="8" w:val="single"/>
+          <w:insideH w:color="000000" w:space="0" w:sz="8" w:val="single"/>
+          <w:insideV w:color="000000" w:space="0" w:sz="8" w:val="single"/>
+        </w:tblBorders>
+        <w:tblLayout w:type="fixed"/>
+        <w:tblLook w:val="0600"/>
+      </w:tblPr>
+      <w:tblGrid>
+        <w:gridCol w:w="2715"/>
+        <w:gridCol w:w="2145"/>
+        <w:gridCol w:w="4845"/>
+        <w:tblGridChange w:id="0">
+          <w:tblGrid>
+            <w:gridCol w:w="2715"/>
+            <w:gridCol w:w="2145"/>
+            <w:gridCol w:w="4845"/>
+          </w:tblGrid>
+        </w:tblGridChange>
+      </w:tblGrid>
+      <w:tr>
+        <w:trPr>
+          <w:cantSplit w:val="0"/>
+          <w:tblHeader w:val="0"/>
+        </w:trPr>
+        <w:tc>
+          <w:tcPr>
+            <w:shd w:fill="auto" w:val="clear"/>
+            <w:tcMar>
+              <w:top w:w="100.0" w:type="dxa"/>
+              <w:left w:w="100.0" w:type="dxa"/>
+              <w:bottom w:w="100.0" w:type="dxa"/>
+              <w:right w:w="100.0" w:type="dxa"/>
+            </w:tcMar>
+            <w:vAlign w:val="top"/>
+          </w:tcPr>
+          <w:p>
+            <w:pPr>
+              <w:widowControl w:val="0"/>
+              <w:spacing w:line="240" w:lineRule="auto"/>
+              <w:rPr/>
+            </w:pPr>
+            <w:r>
+              <w:rPr>
+                <w:rtl w:val="0"/>
+              </w:rPr>
+              <w:t xml:space="preserve">Property</w:t>
+            </w:r>
+          </w:p>
+        </w:tc>
+        <w:tc>
+          <w:tcPr>
+            <w:shd w:fill="auto" w:val="clear"/>
+            <w:tcMar>
+              <w:top w:w="100.0" w:type="dxa"/>
+              <w:left w:w="100.0" w:type="dxa"/>
+              <w:bottom w:w="100.0" w:type="dxa"/>
+              <w:right w:w="100.0" w:type="dxa"/>
+            </w:tcMar>
+            <w:vAlign w:val="top"/>
+          </w:tcPr>
+          <w:p>
+            <w:pPr>
+              <w:widowControl w:val="0"/>
+              <w:spacing w:line="240" w:lineRule="auto"/>
+              <w:rPr/>
+            </w:pPr>
+            <w:r>
+              <w:rPr>
+                <w:rtl w:val="0"/>
+              </w:rPr>
+              <w:t xml:space="preserve">Value</w:t>
+            </w:r>
+          </w:p>
+        </w:tc>
+        <w:tc>
+          <w:tcPr>
+            <w:shd w:fill="auto" w:val="clear"/>
+            <w:tcMar>
+              <w:top w:w="100.0" w:type="dxa"/>
+              <w:left w:w="100.0" w:type="dxa"/>
+              <w:bottom w:w="100.0" w:type="dxa"/>
+              <w:right w:w="100.0" w:type="dxa"/>
+            </w:tcMar>
+            <w:vAlign w:val="top"/>
+          </w:tcPr>
+          <w:p>
+            <w:pPr>
+              <w:widowControl w:val="0"/>
+              <w:spacing w:line="240" w:lineRule="auto"/>
+              <w:rPr/>
+            </w:pPr>
+            <w:r>
+              <w:rPr>
+                <w:rtl w:val="0"/>
+              </w:rPr>
+              <w:t xml:space="preserve">Description</w:t>
+            </w:r>
+          </w:p>
+        </w:tc>
+      </w:tr>
+      <w:tr>
+        <w:trPr>
+          <w:cantSplit w:val="0"/>
+          <w:tblHeader w:val="0"/>
+        </w:trPr>
+        <w:tc>
+          <w:tcPr>
+            <w:shd w:fill="auto" w:val="clear"/>
+            <w:tcMar>
+              <w:top w:w="100.0" w:type="dxa"/>
+              <w:left w:w="100.0" w:type="dxa"/>
+              <w:bottom w:w="100.0" w:type="dxa"/>
+              <w:right w:w="100.0" w:type="dxa"/>
+            </w:tcMar>
+            <w:vAlign w:val="top"/>
+          </w:tcPr>
+          <w:p>
+            <w:pPr>
+              <w:widowControl w:val="0"/>
+              <w:spacing w:line="240" w:lineRule="auto"/>
+              <w:rPr/>
+            </w:pPr>
+            <w:r>
+              <w:rPr>
+                <w:rtl w:val="0"/>
+              </w:rPr>
+              <w:t xml:space="preserve">Cases number</w:t>
+            </w:r>
+          </w:p>
+        </w:tc>
+        <w:tc>
+          <w:tcPr>
+            <w:shd w:fill="auto" w:val="clear"/>
+            <w:tcMar>
+              <w:top w:w="100.0" w:type="dxa"/>
+              <w:left w:w="100.0" w:type="dxa"/>
+              <w:bottom w:w="100.0" w:type="dxa"/>
+              <w:right w:w="100.0" w:type="dxa"/>
+            </w:tcMar>
+            <w:vAlign w:val="top"/>
+          </w:tcPr>
+          <w:p>
+            <w:pPr>
+              <w:widowControl w:val="0"/>
+              <w:spacing w:line="240" w:lineRule="auto"/>
+              <w:rPr/>
+            </w:pPr>
+            <w:r>
+              <w:rPr>
+                <w:rtl w:val="0"/>
+              </w:rPr>
+              <w:t xml:space="preserve">6449</w:t>
+            </w:r>
+          </w:p>
+        </w:tc>
+        <w:tc>
+          <w:tcPr>
+            <w:shd w:fill="auto" w:val="clear"/>
+            <w:tcMar>
+              <w:top w:w="100.0" w:type="dxa"/>
+              <w:left w:w="100.0" w:type="dxa"/>
+              <w:bottom w:w="100.0" w:type="dxa"/>
+              <w:right w:w="100.0" w:type="dxa"/>
+            </w:tcMar>
+            <w:vAlign w:val="top"/>
+          </w:tcPr>
+          <w:p>
+            <w:pPr>
+              <w:widowControl w:val="0"/>
+              <w:spacing w:line="240" w:lineRule="auto"/>
+              <w:rPr/>
+            </w:pPr>
+            <w:r>
+              <w:rPr>
+                <w:rtl w:val="0"/>
+              </w:rPr>
+              <w:t xml:space="preserve">Total number of cases</w:t>
+            </w:r>
+          </w:p>
+        </w:tc>
+      </w:tr>
+      <w:tr>
+        <w:trPr>
+          <w:cantSplit w:val="0"/>
+          <w:tblHeader w:val="0"/>
+        </w:trPr>
+        <w:tc>
+          <w:tcPr>
+            <w:shd w:fill="auto" w:val="clear"/>
+            <w:tcMar>
+              <w:top w:w="100.0" w:type="dxa"/>
+              <w:left w:w="100.0" w:type="dxa"/>
+              <w:bottom w:w="100.0" w:type="dxa"/>
+              <w:right w:w="100.0" w:type="dxa"/>
+            </w:tcMar>
+            <w:vAlign w:val="top"/>
+          </w:tcPr>
+          <w:p>
+            <w:pPr>
+              <w:widowControl w:val="0"/>
+              <w:spacing w:line="240" w:lineRule="auto"/>
+              <w:rPr/>
+            </w:pPr>
+            <w:r>
+              <w:rPr>
+                <w:rtl w:val="0"/>
+              </w:rPr>
+              <w:t xml:space="preserve">Handled cases</w:t>
+            </w:r>
+          </w:p>
+        </w:tc>
+        <w:tc>
+          <w:tcPr>
+            <w:shd w:fill="auto" w:val="clear"/>
+            <w:tcMar>
+              <w:top w:w="100.0" w:type="dxa"/>
+              <w:left w:w="100.0" w:type="dxa"/>
+              <w:bottom w:w="100.0" w:type="dxa"/>
+              <w:right w:w="100.0" w:type="dxa"/>
+            </w:tcMar>
+            <w:vAlign w:val="top"/>
+          </w:tcPr>
+          <w:p>
+            <w:pPr>
+              <w:widowControl w:val="0"/>
+              <w:spacing w:line="240" w:lineRule="auto"/>
+              <w:rPr/>
+            </w:pPr>
+            <w:r>
+              <w:rPr>
+                <w:rtl w:val="0"/>
+              </w:rPr>
+              <w:t xml:space="preserve">6187</w:t>
+            </w:r>
+          </w:p>
+        </w:tc>
+        <w:tc>
+          <w:tcPr>
+            <w:shd w:fill="auto" w:val="clear"/>
+            <w:tcMar>
+              <w:top w:w="100.0" w:type="dxa"/>
+              <w:left w:w="100.0" w:type="dxa"/>
+              <w:bottom w:w="100.0" w:type="dxa"/>
+              <w:right w:w="100.0" w:type="dxa"/>
+            </w:tcMar>
+            <w:vAlign w:val="top"/>
+          </w:tcPr>
+          <w:p>
+            <w:pPr>
+              <w:widowControl w:val="0"/>
+              <w:spacing w:line="240" w:lineRule="auto"/>
+              <w:rPr/>
+            </w:pPr>
+            <w:r>
+              <w:rPr>
+                <w:rtl w:val="0"/>
+              </w:rPr>
+              <w:t xml:space="preserve">Handled case as a final event</w:t>
+            </w:r>
+          </w:p>
+        </w:tc>
+      </w:tr>
+      <w:tr>
+        <w:trPr>
+          <w:cantSplit w:val="0"/>
+          <w:tblHeader w:val="0"/>
+        </w:trPr>
+        <w:tc>
+          <w:tcPr>
+            <w:shd w:fill="auto" w:val="clear"/>
+            <w:tcMar>
+              <w:top w:w="100.0" w:type="dxa"/>
+              <w:left w:w="100.0" w:type="dxa"/>
+              <w:bottom w:w="100.0" w:type="dxa"/>
+              <w:right w:w="100.0" w:type="dxa"/>
+            </w:tcMar>
+            <w:vAlign w:val="top"/>
+          </w:tcPr>
+          <w:p>
+            <w:pPr>
+              <w:widowControl w:val="0"/>
+              <w:spacing w:line="240" w:lineRule="auto"/>
+              <w:rPr/>
+            </w:pPr>
+            <w:r>
+              <w:rPr>
+                <w:rtl w:val="0"/>
+              </w:rPr>
+              <w:t xml:space="preserve">Never approved</w:t>
+            </w:r>
+          </w:p>
+        </w:tc>
+        <w:tc>
+          <w:tcPr>
+            <w:shd w:fill="auto" w:val="clear"/>
+            <w:tcMar>
+              <w:top w:w="100.0" w:type="dxa"/>
+              <w:left w:w="100.0" w:type="dxa"/>
+              <w:bottom w:w="100.0" w:type="dxa"/>
+              <w:right w:w="100.0" w:type="dxa"/>
+            </w:tcMar>
+            <w:vAlign w:val="top"/>
+          </w:tcPr>
+          <w:p>
+            <w:pPr>
+              <w:widowControl w:val="0"/>
+              <w:spacing w:line="240" w:lineRule="auto"/>
+              <w:rPr/>
+            </w:pPr>
+            <w:r>
+              <w:rPr>
+                <w:rtl w:val="0"/>
+              </w:rPr>
+              <w:t xml:space="preserve">20</w:t>
+            </w:r>
+          </w:p>
+        </w:tc>
+        <w:tc>
+          <w:tcPr>
+            <w:shd w:fill="auto" w:val="clear"/>
+            <w:tcMar>
+              <w:top w:w="100.0" w:type="dxa"/>
+              <w:left w:w="100.0" w:type="dxa"/>
+              <w:bottom w:w="100.0" w:type="dxa"/>
+              <w:right w:w="100.0" w:type="dxa"/>
+            </w:tcMar>
+            <w:vAlign w:val="top"/>
+          </w:tcPr>
+          <w:p>
+            <w:pPr>
+              <w:widowControl w:val="0"/>
+              <w:spacing w:line="240" w:lineRule="auto"/>
+              <w:rPr/>
+            </w:pPr>
+            <w:r>
+              <w:rPr>
+                <w:rtl w:val="0"/>
+              </w:rPr>
+              <w:t xml:space="preserve">Cases that were not approved</w:t>
+            </w:r>
+          </w:p>
+        </w:tc>
+      </w:tr>
+      <w:tr>
+        <w:trPr>
+          <w:cantSplit w:val="0"/>
+          <w:tblHeader w:val="0"/>
+        </w:trPr>
+        <w:tc>
+          <w:tcPr>
+            <w:shd w:fill="auto" w:val="clear"/>
+            <w:tcMar>
+              <w:top w:w="100.0" w:type="dxa"/>
+              <w:left w:w="100.0" w:type="dxa"/>
+              <w:bottom w:w="100.0" w:type="dxa"/>
+              <w:right w:w="100.0" w:type="dxa"/>
+            </w:tcMar>
+            <w:vAlign w:val="top"/>
+          </w:tcPr>
+          <w:p>
+            <w:pPr>
+              <w:widowControl w:val="0"/>
+              <w:spacing w:line="240" w:lineRule="auto"/>
+              <w:rPr/>
+            </w:pPr>
+            <w:r>
+              <w:rPr>
+                <w:rtl w:val="0"/>
+              </w:rPr>
+              <w:t xml:space="preserve">Handled ratio</w:t>
+            </w:r>
+          </w:p>
+        </w:tc>
+        <w:tc>
+          <w:tcPr>
+            <w:shd w:fill="auto" w:val="clear"/>
+            <w:tcMar>
+              <w:top w:w="100.0" w:type="dxa"/>
+              <w:left w:w="100.0" w:type="dxa"/>
+              <w:bottom w:w="100.0" w:type="dxa"/>
+              <w:right w:w="100.0" w:type="dxa"/>
+            </w:tcMar>
+            <w:vAlign w:val="top"/>
+          </w:tcPr>
+          <w:p>
+            <w:pPr>
+              <w:widowControl w:val="0"/>
+              <w:spacing w:line="240" w:lineRule="auto"/>
+              <w:rPr/>
+            </w:pPr>
+            <w:r>
+              <w:rPr>
+                <w:rFonts w:ascii="Courier New" w:cs="Courier New" w:eastAsia="Courier New" w:hAnsi="Courier New"/>
+                <w:color w:val="212121"/>
+                <w:sz w:val="21"/>
+                <w:szCs w:val="21"/>
+                <w:highlight w:val="white"/>
+                <w:rtl w:val="0"/>
+              </w:rPr>
+              <w:t xml:space="preserve">0.959</w:t>
+            </w:r>
+            <w:r>
+              <w:rPr>
+                <w:rtl w:val="0"/>
+              </w:rPr>
+            </w:r>
+          </w:p>
+        </w:tc>
+        <w:tc>
+          <w:tcPr>
+            <w:shd w:fill="auto" w:val="clear"/>
+            <w:tcMar>
+              <w:top w:w="100.0" w:type="dxa"/>
+              <w:left w:w="100.0" w:type="dxa"/>
+              <w:bottom w:w="100.0" w:type="dxa"/>
+              <w:right w:w="100.0" w:type="dxa"/>
+            </w:tcMar>
+            <w:vAlign w:val="top"/>
+          </w:tcPr>
+          <w:p>
+            <w:pPr>
+              <w:widowControl w:val="0"/>
+              <w:spacing w:line="240" w:lineRule="auto"/>
+              <w:rPr/>
+            </w:pPr>
+            <w:r>
+              <w:rPr>
+                <w:rtl w:val="0"/>
+              </w:rPr>
+              <w:t xml:space="preserve">Ratio of successful cases</w:t>
+            </w:r>
+          </w:p>
+        </w:tc>
+      </w:tr>
+      <w:tr>
+        <w:trPr>
+          <w:cantSplit w:val="0"/>
+          <w:tblHeader w:val="0"/>
+        </w:trPr>
+        <w:tc>
+          <w:tcPr>
+            <w:shd w:fill="auto" w:val="clear"/>
+            <w:tcMar>
+              <w:top w:w="100.0" w:type="dxa"/>
+              <w:left w:w="100.0" w:type="dxa"/>
+              <w:bottom w:w="100.0" w:type="dxa"/>
+              <w:right w:w="100.0" w:type="dxa"/>
+            </w:tcMar>
+            <w:vAlign w:val="top"/>
+          </w:tcPr>
+          <w:p>
+            <w:pPr>
+              <w:widowControl w:val="0"/>
+              <w:spacing w:line="240" w:lineRule="auto"/>
+              <w:rPr/>
+            </w:pPr>
+            <w:r>
+              <w:rPr>
+                <w:rtl w:val="0"/>
+              </w:rPr>
+              <w:t xml:space="preserve">Rejected</w:t>
+            </w:r>
+          </w:p>
+        </w:tc>
+        <w:tc>
+          <w:tcPr>
+            <w:shd w:fill="auto" w:val="clear"/>
+            <w:tcMar>
+              <w:top w:w="100.0" w:type="dxa"/>
+              <w:left w:w="100.0" w:type="dxa"/>
+              <w:bottom w:w="100.0" w:type="dxa"/>
+              <w:right w:w="100.0" w:type="dxa"/>
+            </w:tcMar>
+            <w:vAlign w:val="top"/>
+          </w:tcPr>
+          <w:p>
+            <w:pPr>
+              <w:widowControl w:val="0"/>
+              <w:spacing w:line="240" w:lineRule="auto"/>
+              <w:rPr>
+                <w:rFonts w:ascii="Courier New" w:cs="Courier New" w:eastAsia="Courier New" w:hAnsi="Courier New"/>
+                <w:color w:val="212121"/>
+                <w:sz w:val="21"/>
+                <w:szCs w:val="21"/>
+                <w:highlight w:val="white"/>
+              </w:rPr>
+            </w:pPr>
+            <w:r>
+              <w:rPr>
+                <w:rFonts w:ascii="Courier New" w:cs="Courier New" w:eastAsia="Courier New" w:hAnsi="Courier New"/>
+                <w:color w:val="212121"/>
+                <w:sz w:val="21"/>
+                <w:szCs w:val="21"/>
+                <w:highlight w:val="white"/>
+                <w:rtl w:val="0"/>
+              </w:rPr>
+              <w:t xml:space="preserve">1755</w:t>
+            </w:r>
+          </w:p>
+        </w:tc>
+        <w:tc>
+          <w:tcPr>
+            <w:shd w:fill="auto" w:val="clear"/>
+            <w:tcMar>
+              <w:top w:w="100.0" w:type="dxa"/>
+              <w:left w:w="100.0" w:type="dxa"/>
+              <w:bottom w:w="100.0" w:type="dxa"/>
+              <w:right w:w="100.0" w:type="dxa"/>
+            </w:tcMar>
+            <w:vAlign w:val="top"/>
+          </w:tcPr>
+          <w:p>
+            <w:pPr>
+              <w:widowControl w:val="0"/>
+              <w:spacing w:line="240" w:lineRule="auto"/>
+              <w:rPr/>
+            </w:pPr>
+            <w:r>
+              <w:rPr>
+                <w:rtl w:val="0"/>
+              </w:rPr>
+              <w:t xml:space="preserve">Number of cases rejected at least once</w:t>
+            </w:r>
+          </w:p>
+        </w:tc>
+      </w:tr>
+      <w:tr>
+        <w:trPr>
+          <w:cantSplit w:val="0"/>
+          <w:tblHeader w:val="0"/>
+        </w:trPr>
+        <w:tc>
+          <w:tcPr>
+            <w:shd w:fill="auto" w:val="clear"/>
+            <w:tcMar>
+              <w:top w:w="100.0" w:type="dxa"/>
+              <w:left w:w="100.0" w:type="dxa"/>
+              <w:bottom w:w="100.0" w:type="dxa"/>
+              <w:right w:w="100.0" w:type="dxa"/>
+            </w:tcMar>
+            <w:vAlign w:val="top"/>
+          </w:tcPr>
+          <w:p>
+            <w:pPr>
+              <w:widowControl w:val="0"/>
+              <w:spacing w:line="240" w:lineRule="auto"/>
+              <w:rPr/>
+            </w:pPr>
+            <w:r>
+              <w:rPr>
+                <w:rtl w:val="0"/>
+              </w:rPr>
+              <w:t xml:space="preserve">Resubmitted</w:t>
+            </w:r>
+          </w:p>
+        </w:tc>
+        <w:tc>
+          <w:tcPr>
+            <w:shd w:fill="auto" w:val="clear"/>
+            <w:tcMar>
+              <w:top w:w="100.0" w:type="dxa"/>
+              <w:left w:w="100.0" w:type="dxa"/>
+              <w:bottom w:w="100.0" w:type="dxa"/>
+              <w:right w:w="100.0" w:type="dxa"/>
+            </w:tcMar>
+            <w:vAlign w:val="top"/>
+          </w:tcPr>
+          <w:p>
+            <w:pPr>
+              <w:widowControl w:val="0"/>
+              <w:spacing w:line="240" w:lineRule="auto"/>
+              <w:rPr>
+                <w:rFonts w:ascii="Courier New" w:cs="Courier New" w:eastAsia="Courier New" w:hAnsi="Courier New"/>
+                <w:color w:val="212121"/>
+                <w:sz w:val="21"/>
+                <w:szCs w:val="21"/>
+                <w:highlight w:val="white"/>
+              </w:rPr>
+            </w:pPr>
+            <w:r>
+              <w:rPr>
+                <w:rFonts w:ascii="Courier New" w:cs="Courier New" w:eastAsia="Courier New" w:hAnsi="Courier New"/>
+                <w:color w:val="212121"/>
+                <w:sz w:val="21"/>
+                <w:szCs w:val="21"/>
+                <w:highlight w:val="white"/>
+                <w:rtl w:val="0"/>
+              </w:rPr>
+              <w:t xml:space="preserve">7915</w:t>
+            </w:r>
+          </w:p>
+        </w:tc>
+        <w:tc>
+          <w:tcPr>
+            <w:shd w:fill="auto" w:val="clear"/>
+            <w:tcMar>
+              <w:top w:w="100.0" w:type="dxa"/>
+              <w:left w:w="100.0" w:type="dxa"/>
+              <w:bottom w:w="100.0" w:type="dxa"/>
+              <w:right w:w="100.0" w:type="dxa"/>
+            </w:tcMar>
+            <w:vAlign w:val="top"/>
+          </w:tcPr>
+          <w:p>
+            <w:pPr>
+              <w:widowControl w:val="0"/>
+              <w:spacing w:line="240" w:lineRule="auto"/>
+              <w:rPr/>
+            </w:pPr>
+            <w:r>
+              <w:rPr>
+                <w:rtl w:val="0"/>
+              </w:rPr>
+              <w:t xml:space="preserve">Number of cases resubmitted at least once</w:t>
+            </w:r>
+          </w:p>
+        </w:tc>
+      </w:tr>
+      <w:tr>
+        <w:trPr>
+          <w:cantSplit w:val="0"/>
+          <w:tblHeader w:val="0"/>
+        </w:trPr>
+        <w:tc>
+          <w:tcPr>
+            <w:shd w:fill="auto" w:val="clear"/>
+            <w:tcMar>
+              <w:top w:w="100.0" w:type="dxa"/>
+              <w:left w:w="100.0" w:type="dxa"/>
+              <w:bottom w:w="100.0" w:type="dxa"/>
+              <w:right w:w="100.0" w:type="dxa"/>
+            </w:tcMar>
+            <w:vAlign w:val="top"/>
+          </w:tcPr>
+          <w:p>
+            <w:pPr>
+              <w:widowControl w:val="0"/>
+              <w:spacing w:line="240" w:lineRule="auto"/>
+              <w:rPr/>
+            </w:pPr>
+            <w:r>
+              <w:rPr>
+                <w:rtl w:val="0"/>
+              </w:rPr>
+              <w:t xml:space="preserve">Final approval by supervisor</w:t>
+            </w:r>
+          </w:p>
+        </w:tc>
+        <w:tc>
+          <w:tcPr>
+            <w:shd w:fill="auto" w:val="clear"/>
+            <w:tcMar>
+              <w:top w:w="100.0" w:type="dxa"/>
+              <w:left w:w="100.0" w:type="dxa"/>
+              <w:bottom w:w="100.0" w:type="dxa"/>
+              <w:right w:w="100.0" w:type="dxa"/>
+            </w:tcMar>
+            <w:vAlign w:val="top"/>
+          </w:tcPr>
+          <w:p>
+            <w:pPr>
+              <w:widowControl w:val="0"/>
+              <w:spacing w:line="240" w:lineRule="auto"/>
+              <w:rPr>
+                <w:rFonts w:ascii="Courier New" w:cs="Courier New" w:eastAsia="Courier New" w:hAnsi="Courier New"/>
+                <w:color w:val="212121"/>
+                <w:sz w:val="21"/>
+                <w:szCs w:val="21"/>
+                <w:highlight w:val="white"/>
+              </w:rPr>
+            </w:pPr>
+            <w:r>
+              <w:rPr>
+                <w:rFonts w:ascii="Courier New" w:cs="Courier New" w:eastAsia="Courier New" w:hAnsi="Courier New"/>
+                <w:color w:val="212121"/>
+                <w:sz w:val="21"/>
+                <w:szCs w:val="21"/>
+                <w:highlight w:val="white"/>
+                <w:rtl w:val="0"/>
+              </w:rPr>
+              <w:t xml:space="preserve">5961</w:t>
+            </w:r>
+          </w:p>
+        </w:tc>
+        <w:tc>
+          <w:tcPr>
+            <w:shd w:fill="auto" w:val="clear"/>
+            <w:tcMar>
+              <w:top w:w="100.0" w:type="dxa"/>
+              <w:left w:w="100.0" w:type="dxa"/>
+              <w:bottom w:w="100.0" w:type="dxa"/>
+              <w:right w:w="100.0" w:type="dxa"/>
+            </w:tcMar>
+            <w:vAlign w:val="top"/>
+          </w:tcPr>
+          <w:p>
+            <w:pPr>
+              <w:widowControl w:val="0"/>
+              <w:spacing w:line="240" w:lineRule="auto"/>
+              <w:rPr/>
+            </w:pPr>
+            <w:r>
+              <w:rPr>
+                <w:rtl w:val="0"/>
+              </w:rPr>
+              <w:t xml:space="preserve">Cases in which employee had a supervisor’s approve</w:t>
+            </w:r>
+          </w:p>
+        </w:tc>
+      </w:tr>
+      <w:tr>
+        <w:trPr>
+          <w:cantSplit w:val="0"/>
+          <w:tblHeader w:val="0"/>
+        </w:trPr>
+        <w:tc>
+          <w:tcPr>
+            <w:shd w:fill="auto" w:val="clear"/>
+            <w:tcMar>
+              <w:top w:w="100.0" w:type="dxa"/>
+              <w:left w:w="100.0" w:type="dxa"/>
+              <w:bottom w:w="100.0" w:type="dxa"/>
+              <w:right w:w="100.0" w:type="dxa"/>
+            </w:tcMar>
+            <w:vAlign w:val="top"/>
+          </w:tcPr>
+          <w:p>
+            <w:pPr>
+              <w:widowControl w:val="0"/>
+              <w:spacing w:line="240" w:lineRule="auto"/>
+              <w:rPr/>
+            </w:pPr>
+            <w:r>
+              <w:rPr>
+                <w:rtl w:val="0"/>
+              </w:rPr>
+              <w:t xml:space="preserve">Permit submitted by Employee</w:t>
+            </w:r>
+          </w:p>
+        </w:tc>
+        <w:tc>
+          <w:tcPr>
+            <w:shd w:fill="auto" w:val="clear"/>
+            <w:tcMar>
+              <w:top w:w="100.0" w:type="dxa"/>
+              <w:left w:w="100.0" w:type="dxa"/>
+              <w:bottom w:w="100.0" w:type="dxa"/>
+              <w:right w:w="100.0" w:type="dxa"/>
+            </w:tcMar>
+            <w:vAlign w:val="top"/>
+          </w:tcPr>
+          <w:p>
+            <w:pPr>
+              <w:widowControl w:val="0"/>
+              <w:spacing w:line="240" w:lineRule="auto"/>
+              <w:rPr>
+                <w:rFonts w:ascii="Courier New" w:cs="Courier New" w:eastAsia="Courier New" w:hAnsi="Courier New"/>
+                <w:color w:val="212121"/>
+                <w:sz w:val="21"/>
+                <w:szCs w:val="21"/>
+                <w:highlight w:val="white"/>
+              </w:rPr>
+            </w:pPr>
+            <w:r>
+              <w:rPr>
+                <w:rFonts w:ascii="Courier New" w:cs="Courier New" w:eastAsia="Courier New" w:hAnsi="Courier New"/>
+                <w:color w:val="212121"/>
+                <w:sz w:val="21"/>
+                <w:szCs w:val="21"/>
+                <w:highlight w:val="white"/>
+                <w:rtl w:val="0"/>
+              </w:rPr>
+              <w:t xml:space="preserve">5761</w:t>
+            </w:r>
+          </w:p>
+        </w:tc>
+        <w:tc>
+          <w:tcPr>
+            <w:shd w:fill="auto" w:val="clear"/>
+            <w:tcMar>
+              <w:top w:w="100.0" w:type="dxa"/>
+              <w:left w:w="100.0" w:type="dxa"/>
+              <w:bottom w:w="100.0" w:type="dxa"/>
+              <w:right w:w="100.0" w:type="dxa"/>
+            </w:tcMar>
+            <w:vAlign w:val="top"/>
+          </w:tcPr>
+          <w:p>
+            <w:pPr>
+              <w:widowControl w:val="0"/>
+              <w:spacing w:line="240" w:lineRule="auto"/>
+              <w:rPr/>
+            </w:pPr>
+            <w:r>
+              <w:rPr>
+                <w:rtl w:val="0"/>
+              </w:rPr>
+              <w:t xml:space="preserve">Permit submitted by Employee at least once</w:t>
+            </w:r>
+          </w:p>
+        </w:tc>
+      </w:tr>
+      <w:tr>
+        <w:trPr>
+          <w:cantSplit w:val="0"/>
+          <w:tblHeader w:val="0"/>
+        </w:trPr>
+        <w:tc>
+          <w:tcPr>
+            <w:shd w:fill="auto" w:val="clear"/>
+            <w:tcMar>
+              <w:top w:w="100.0" w:type="dxa"/>
+              <w:left w:w="100.0" w:type="dxa"/>
+              <w:bottom w:w="100.0" w:type="dxa"/>
+              <w:right w:w="100.0" w:type="dxa"/>
+            </w:tcMar>
+            <w:vAlign w:val="top"/>
+          </w:tcPr>
+          <w:p>
+            <w:pPr>
+              <w:widowControl w:val="0"/>
+              <w:spacing w:line="240" w:lineRule="auto"/>
+              <w:rPr/>
+            </w:pPr>
+            <w:r>
+              <w:rPr>
+                <w:rtl w:val="0"/>
+              </w:rPr>
+              <w:t xml:space="preserve">Average duration</w:t>
+            </w:r>
+          </w:p>
+        </w:tc>
+        <w:tc>
+          <w:tcPr>
+            <w:shd w:fill="auto" w:val="clear"/>
+            <w:tcMar>
+              <w:top w:w="100.0" w:type="dxa"/>
+              <w:left w:w="100.0" w:type="dxa"/>
+              <w:bottom w:w="100.0" w:type="dxa"/>
+              <w:right w:w="100.0" w:type="dxa"/>
+            </w:tcMar>
+            <w:vAlign w:val="top"/>
+          </w:tcPr>
+          <w:p>
+            <w:pPr>
+              <w:widowControl w:val="0"/>
+              <w:spacing w:line="240" w:lineRule="auto"/>
+              <w:rPr>
+                <w:color w:val="212121"/>
+                <w:highlight w:val="white"/>
+              </w:rPr>
+            </w:pPr>
+            <w:r>
+              <w:rPr>
+                <w:color w:val="212121"/>
+                <w:highlight w:val="white"/>
+                <w:rtl w:val="0"/>
+              </w:rPr>
+              <w:t xml:space="preserve">86</w:t>
+            </w:r>
+            <w:r>
+              <w:rPr>
+                <w:color w:val="212121"/>
+                <w:highlight w:val="white"/>
+                <w:rtl w:val="0"/>
+              </w:rPr>
+              <w:t xml:space="preserve"> days 15 hours</w:t>
+            </w:r>
+          </w:p>
+        </w:tc>
+        <w:tc>
+          <w:tcPr>
+            <w:shd w:fill="auto" w:val="clear"/>
+            <w:tcMar>
+              <w:top w:w="100.0" w:type="dxa"/>
+              <w:left w:w="100.0" w:type="dxa"/>
+              <w:bottom w:w="100.0" w:type="dxa"/>
+              <w:right w:w="100.0" w:type="dxa"/>
+            </w:tcMar>
+            <w:vAlign w:val="top"/>
+          </w:tcPr>
+          <w:p>
+            <w:pPr>
+              <w:widowControl w:val="0"/>
+              <w:spacing w:line="240" w:lineRule="auto"/>
+              <w:rPr/>
+            </w:pPr>
+            <w:r>
+              <w:rPr>
+                <w:rtl w:val="0"/>
+              </w:rPr>
+              <w:t xml:space="preserve">Average duration of the case from submission to payment</w:t>
+            </w:r>
+          </w:p>
+        </w:tc>
+      </w:tr>
+    </w:tbl>
+    <w:p>
+      <w:pPr>
+        <w:rPr/>
+      </w:pPr>
+      <w:r>
+        <w:rPr>
+          <w:rtl w:val="0"/>
+        </w:rPr>
+      </w:r>
+    </w:p>
+    <w:p>
+      <w:pPr>
+        <w:rPr/>
+      </w:pPr>
+      <w:r>
+        <w:rPr>
+          <w:rtl w:val="0"/>
+        </w:rPr>
+        <w:t xml:space="preserve">As far as we can see from basic variant analysis, it is more likely that an employee resubmits the declaration. To put it simply, it is more difficult to prepare the declaration that will satisfy the requirements for an international trip in comparison to a domestic one. Total number of variants is 645. Number of variants with frequency more than 10 is 71, dropping 9 times.</w:t>
+      </w:r>
+    </w:p>
+    <w:p>
+      <w:pPr>
+        <w:rPr/>
+      </w:pPr>
+      <w:r>
+        <w:rPr>
+          <w:rtl w:val="0"/>
+        </w:rPr>
+      </w:r>
+    </w:p>
+    <w:p>
+      <w:pPr>
+        <w:rPr/>
+      </w:pPr>
+      <w:r>
+        <w:rPr>
+          <w:rtl w:val="0"/>
+        </w:rPr>
+      </w:r>
+    </w:p>
+    <w:p>
+      <w:pPr>
+        <w:rPr/>
+      </w:pPr>
+      <w:r>
+        <w:rPr/>
+        <w:drawing>
+          <wp:inline distB="114300" distT="114300" distL="114300" distR="114300">
+            <wp:extent cx="5943600" cy="2095500"/>
+            <wp:effectExtent b="0" l="0" r="0" t="0"/>
+            <wp:docPr id="7" name="image10.png"/>
+            <a:graphic>
+              <a:graphicData uri="http://schemas.openxmlformats.org/drawingml/2006/picture">
+                <pic:pic>
+                  <pic:nvPicPr>
+                    <pic:cNvPr id="0" name="image10.png"/>
+                    <pic:cNvPicPr preferRelativeResize="0"/>
+                  </pic:nvPicPr>
+                  <pic:blipFill>
+                    <a:blip r:embed="rId17"/>
+                    <a:srcRect b="0" l="0" r="0" t="0"/>
+                    <a:stretch>
+                      <a:fillRect/>
+                    </a:stretch>
+                  </pic:blipFill>
+                  <pic:spPr>
+                    <a:xfrm>
+                      <a:off x="0" y="0"/>
+                      <a:ext cx="5943600" cy="2095500"/>
+                    </a:xfrm>
+                    <a:prstGeom prst="rect"/>
+                    <a:ln/>
+                  </pic:spPr>
+                </pic:pic>
+              </a:graphicData>
+            </a:graphic>
+          </wp:inline>
+        </w:drawing>
+      </w:r>
+      <w:r>
+        <w:rPr>
+          <w:rtl w:val="0"/>
+        </w:rPr>
+      </w:r>
+    </w:p>
+    <w:p>
+      <w:pPr>
+        <w:rPr/>
+      </w:pPr>
+      <w:r>
+        <w:rPr>
+          <w:rtl w:val="0"/>
+        </w:rPr>
+        <w:t xml:space="preserve">Figure 12 - Distribution of variants</w:t>
+      </w:r>
+    </w:p>
+    <w:p>
+      <w:pPr>
+        <w:rPr/>
+      </w:pPr>
+      <w:r>
+        <w:rPr/>
+        <w:drawing>
+          <wp:inline distB="114300" distT="114300" distL="114300" distR="114300">
+            <wp:extent cx="5943600" cy="2095500"/>
+            <wp:effectExtent b="0" l="0" r="0" t="0"/>
+            <wp:docPr id="9" name="image4.png"/>
+            <a:graphic>
+              <a:graphicData uri="http://schemas.openxmlformats.org/drawingml/2006/picture">
+                <pic:pic>
+                  <pic:nvPicPr>
+                    <pic:cNvPr id="0" name="image4.png"/>
+                    <pic:cNvPicPr preferRelativeResize="0"/>
+                  </pic:nvPicPr>
+                  <pic:blipFill>
+                    <a:blip r:embed="rId18"/>
+                    <a:srcRect b="0" l="0" r="0" t="0"/>
+                    <a:stretch>
+                      <a:fillRect/>
+                    </a:stretch>
+                  </pic:blipFill>
+                  <pic:spPr>
+                    <a:xfrm>
+                      <a:off x="0" y="0"/>
+                      <a:ext cx="5943600" cy="2095500"/>
+                    </a:xfrm>
+                    <a:prstGeom prst="rect"/>
+                    <a:ln/>
+                  </pic:spPr>
+                </pic:pic>
+              </a:graphicData>
+            </a:graphic>
+          </wp:inline>
+        </w:drawing>
+      </w:r>
+      <w:r>
+        <w:rPr>
+          <w:rtl w:val="0"/>
+        </w:rPr>
+      </w:r>
+    </w:p>
+    <w:p>
+      <w:pPr>
+        <w:rPr/>
+      </w:pPr>
+      <w:r>
+        <w:rPr>
+          <w:rtl w:val="0"/>
+        </w:rPr>
+      </w:r>
+    </w:p>
+    <w:p>
+      <w:pPr>
+        <w:rPr/>
+      </w:pPr>
+      <w:r>
+        <w:rPr>
+          <w:rtl w:val="0"/>
+        </w:rPr>
+        <w:t xml:space="preserve">Figure 13 - Distribution of variants, most frequent cases</w:t>
+      </w:r>
+    </w:p>
+    <w:p>
+      <w:pPr>
+        <w:rPr/>
+      </w:pPr>
+      <w:r>
+        <w:rPr>
+          <w:rtl w:val="0"/>
+        </w:rPr>
+      </w:r>
+    </w:p>
+    <w:p>
+      <w:pPr>
+        <w:rPr/>
+      </w:pPr>
+      <w:r>
+        <w:rPr>
+          <w:rtl w:val="0"/>
+        </w:rPr>
+        <w:t xml:space="preserve">Table 6 - Variant distribution</w:t>
+      </w:r>
+    </w:p>
+    <w:p>
+      <w:pPr>
+        <w:rPr/>
+      </w:pPr>
+      <w:r>
+        <w:rPr>
+          <w:rtl w:val="0"/>
+        </w:rPr>
+      </w:r>
+    </w:p>
+    <w:tbl>
+      <w:tblPr>
+        <w:tblStyle w:val="Table6"/>
+        <w:tblW w:w="9975.0" w:type="dxa"/>
+        <w:jc w:val="center"/>
+        <w:tblBorders>
+          <w:top w:color="000000" w:space="0" w:sz="8" w:val="single"/>
+          <w:left w:color="000000" w:space="0" w:sz="8" w:val="single"/>
+          <w:bottom w:color="000000" w:space="0" w:sz="8" w:val="single"/>
+          <w:right w:color="000000" w:space="0" w:sz="8" w:val="single"/>
+          <w:insideH w:color="000000" w:space="0" w:sz="8" w:val="single"/>
+          <w:insideV w:color="000000" w:space="0" w:sz="8" w:val="single"/>
+        </w:tblBorders>
+        <w:tblLayout w:type="fixed"/>
+        <w:tblLook w:val="0600"/>
+      </w:tblPr>
+      <w:tblGrid>
+        <w:gridCol w:w="4980"/>
+        <w:gridCol w:w="4995"/>
+        <w:tblGridChange w:id="0">
+          <w:tblGrid>
+            <w:gridCol w:w="4980"/>
+            <w:gridCol w:w="4995"/>
+          </w:tblGrid>
+        </w:tblGridChange>
+      </w:tblGrid>
+      <w:tr>
+        <w:trPr>
+          <w:cantSplit w:val="0"/>
+          <w:tblHeader w:val="0"/>
+        </w:trPr>
+        <w:tc>
+          <w:tcPr>
+            <w:shd w:fill="auto" w:val="clear"/>
+            <w:tcMar>
+              <w:top w:w="100.0" w:type="dxa"/>
+              <w:left w:w="100.0" w:type="dxa"/>
+              <w:bottom w:w="100.0" w:type="dxa"/>
+              <w:right w:w="100.0" w:type="dxa"/>
+            </w:tcMar>
+            <w:vAlign w:val="top"/>
+          </w:tcPr>
+          <w:p>
+            <w:pPr>
+              <w:widowControl w:val="0"/>
+              <w:spacing w:line="240" w:lineRule="auto"/>
+              <w:rPr/>
+            </w:pPr>
+            <w:r>
+              <w:rPr>
+                <w:rtl w:val="0"/>
+              </w:rPr>
+              <w:t xml:space="preserve">Parameter</w:t>
+            </w:r>
+          </w:p>
+        </w:tc>
+        <w:tc>
+          <w:tcPr>
+            <w:shd w:fill="auto" w:val="clear"/>
+            <w:tcMar>
+              <w:top w:w="100.0" w:type="dxa"/>
+              <w:left w:w="100.0" w:type="dxa"/>
+              <w:bottom w:w="100.0" w:type="dxa"/>
+              <w:right w:w="100.0" w:type="dxa"/>
+            </w:tcMar>
+            <w:vAlign w:val="top"/>
+          </w:tcPr>
+          <w:p>
+            <w:pPr>
+              <w:widowControl w:val="0"/>
+              <w:spacing w:line="240" w:lineRule="auto"/>
+              <w:rPr/>
+            </w:pPr>
+            <w:r>
+              <w:rPr>
+                <w:rtl w:val="0"/>
+              </w:rPr>
+              <w:t xml:space="preserve">Value</w:t>
+            </w:r>
+          </w:p>
+        </w:tc>
+      </w:tr>
+      <w:tr>
+        <w:trPr>
+          <w:cantSplit w:val="0"/>
+          <w:tblHeader w:val="0"/>
+        </w:trPr>
+        <w:tc>
+          <w:tcPr>
+            <w:shd w:fill="auto" w:val="clear"/>
+            <w:tcMar>
+              <w:top w:w="100.0" w:type="dxa"/>
+              <w:left w:w="100.0" w:type="dxa"/>
+              <w:bottom w:w="100.0" w:type="dxa"/>
+              <w:right w:w="100.0" w:type="dxa"/>
+            </w:tcMar>
+            <w:vAlign w:val="top"/>
+          </w:tcPr>
+          <w:p>
+            <w:pPr>
+              <w:widowControl w:val="0"/>
+              <w:spacing w:line="240" w:lineRule="auto"/>
+              <w:rPr/>
+            </w:pPr>
+            <w:r>
+              <w:rPr>
+                <w:rtl w:val="0"/>
+              </w:rPr>
+              <w:t xml:space="preserve">Mean</w:t>
+            </w:r>
+          </w:p>
+        </w:tc>
+        <w:tc>
+          <w:tcPr>
+            <w:shd w:fill="auto" w:val="clear"/>
+            <w:tcMar>
+              <w:top w:w="100.0" w:type="dxa"/>
+              <w:left w:w="100.0" w:type="dxa"/>
+              <w:bottom w:w="100.0" w:type="dxa"/>
+              <w:right w:w="100.0" w:type="dxa"/>
+            </w:tcMar>
+            <w:vAlign w:val="top"/>
+          </w:tcPr>
+          <w:p>
+            <w:pPr>
+              <w:widowControl w:val="0"/>
+              <w:spacing w:line="240" w:lineRule="auto"/>
+              <w:rPr/>
+            </w:pPr>
+            <w:r>
+              <w:rPr>
+                <w:rFonts w:ascii="Courier New" w:cs="Courier New" w:eastAsia="Courier New" w:hAnsi="Courier New"/>
+                <w:color w:val="212121"/>
+                <w:sz w:val="21"/>
+                <w:szCs w:val="21"/>
+                <w:highlight w:val="white"/>
+                <w:rtl w:val="0"/>
+              </w:rPr>
+              <w:t xml:space="preserve">72.54</w:t>
+            </w:r>
+            <w:r>
+              <w:rPr>
+                <w:rtl w:val="0"/>
+              </w:rPr>
+            </w:r>
+          </w:p>
+        </w:tc>
+      </w:tr>
+      <w:tr>
+        <w:trPr>
+          <w:cantSplit w:val="0"/>
+          <w:tblHeader w:val="0"/>
+        </w:trPr>
+        <w:tc>
+          <w:tcPr>
+            <w:shd w:fill="auto" w:val="clear"/>
+            <w:tcMar>
+              <w:top w:w="100.0" w:type="dxa"/>
+              <w:left w:w="100.0" w:type="dxa"/>
+              <w:bottom w:w="100.0" w:type="dxa"/>
+              <w:right w:w="100.0" w:type="dxa"/>
+            </w:tcMar>
+            <w:vAlign w:val="top"/>
+          </w:tcPr>
+          <w:p>
+            <w:pPr>
+              <w:widowControl w:val="0"/>
+              <w:spacing w:line="240" w:lineRule="auto"/>
+              <w:rPr/>
+            </w:pPr>
+            <w:r>
+              <w:rPr>
+                <w:rtl w:val="0"/>
+              </w:rPr>
+              <w:t xml:space="preserve">Median</w:t>
+            </w:r>
+          </w:p>
+        </w:tc>
+        <w:tc>
+          <w:tcPr>
+            <w:shd w:fill="auto" w:val="clear"/>
+            <w:tcMar>
+              <w:top w:w="100.0" w:type="dxa"/>
+              <w:left w:w="100.0" w:type="dxa"/>
+              <w:bottom w:w="100.0" w:type="dxa"/>
+              <w:right w:w="100.0" w:type="dxa"/>
+            </w:tcMar>
+            <w:vAlign w:val="top"/>
+          </w:tcPr>
+          <w:p>
+            <w:pPr>
+              <w:widowControl w:val="0"/>
+              <w:spacing w:line="240" w:lineRule="auto"/>
+              <w:rPr/>
+            </w:pPr>
+            <w:r>
+              <w:rPr>
+                <w:rtl w:val="0"/>
+              </w:rPr>
+              <w:t xml:space="preserve">23</w:t>
+            </w:r>
+          </w:p>
+        </w:tc>
+      </w:tr>
+      <w:tr>
+        <w:trPr>
+          <w:cantSplit w:val="0"/>
+          <w:tblHeader w:val="0"/>
+        </w:trPr>
+        <w:tc>
+          <w:tcPr>
+            <w:shd w:fill="auto" w:val="clear"/>
+            <w:tcMar>
+              <w:top w:w="100.0" w:type="dxa"/>
+              <w:left w:w="100.0" w:type="dxa"/>
+              <w:bottom w:w="100.0" w:type="dxa"/>
+              <w:right w:w="100.0" w:type="dxa"/>
+            </w:tcMar>
+            <w:vAlign w:val="top"/>
+          </w:tcPr>
+          <w:p>
+            <w:pPr>
+              <w:widowControl w:val="0"/>
+              <w:spacing w:line="240" w:lineRule="auto"/>
+              <w:rPr/>
+            </w:pPr>
+            <w:r>
+              <w:rPr>
+                <w:rtl w:val="0"/>
+              </w:rPr>
+              <w:t xml:space="preserve">Mode</w:t>
+            </w:r>
+          </w:p>
+        </w:tc>
+        <w:tc>
+          <w:tcPr>
+            <w:shd w:fill="auto" w:val="clear"/>
+            <w:tcMar>
+              <w:top w:w="100.0" w:type="dxa"/>
+              <w:left w:w="100.0" w:type="dxa"/>
+              <w:bottom w:w="100.0" w:type="dxa"/>
+              <w:right w:w="100.0" w:type="dxa"/>
+            </w:tcMar>
+            <w:vAlign w:val="top"/>
+          </w:tcPr>
+          <w:p>
+            <w:pPr>
+              <w:widowControl w:val="0"/>
+              <w:spacing w:line="240" w:lineRule="auto"/>
+              <w:rPr/>
+            </w:pPr>
+            <w:r>
+              <w:rPr>
+                <w:rtl w:val="0"/>
+              </w:rPr>
+              <w:t xml:space="preserve">16</w:t>
+            </w:r>
+          </w:p>
+        </w:tc>
+      </w:tr>
+    </w:tbl>
+    <w:p>
+      <w:pPr>
+        <w:rPr/>
+      </w:pPr>
+      <w:r>
+        <w:rPr>
+          <w:rtl w:val="0"/>
+        </w:rPr>
+      </w:r>
+    </w:p>
+    <w:p>
+      <w:pPr>
+        <w:rPr/>
+      </w:pPr>
+      <w:r>
+        <w:rPr>
+          <w:rtl w:val="0"/>
+        </w:rPr>
+      </w:r>
+    </w:p>
+    <w:p>
+      <w:pPr>
+        <w:rPr/>
+      </w:pPr>
+      <w:r>
+        <w:rPr>
+          <w:rtl w:val="0"/>
+        </w:rPr>
+      </w:r>
+    </w:p>
+    <w:p>
+      <w:pPr>
+        <w:rPr>
+          <w:sz w:val="28"/>
+          <w:szCs w:val="28"/>
+        </w:rPr>
+      </w:pPr>
+      <w:r>
+        <w:rPr>
+          <w:sz w:val="28"/>
+          <w:szCs w:val="28"/>
+          <w:rtl w:val="0"/>
+        </w:rPr>
+        <w:t xml:space="preserve">3. Process Discovery</w:t>
+      </w:r>
+    </w:p>
+    <w:p>
+      <w:pPr>
+        <w:rPr>
+          <w:sz w:val="28"/>
+          <w:szCs w:val="28"/>
+        </w:rPr>
+      </w:pPr>
+      <w:r>
+        <w:rPr>
+          <w:sz w:val="28"/>
+          <w:szCs w:val="28"/>
+          <w:rtl w:val="0"/>
+        </w:rPr>
+        <w:t xml:space="preserve">1. Alpha Miner</w:t>
+      </w:r>
+    </w:p>
+    <w:p>
+      <w:pPr>
+        <w:rPr/>
+      </w:pPr>
+      <w:r>
+        <w:rPr>
+          <w:rtl w:val="0"/>
+        </w:rPr>
+      </w:r>
+    </w:p>
+    <w:p>
+      <w:pPr>
+        <w:rPr>
+          <w:sz w:val="28"/>
+          <w:szCs w:val="28"/>
+        </w:rPr>
+      </w:pPr>
+      <w:r>
+        <w:rPr>
+          <w:rtl w:val="0"/>
+        </w:rPr>
+      </w:r>
+    </w:p>
+    <w:p>
+      <w:pPr>
+        <w:rPr>
+          <w:sz w:val="28"/>
+          <w:szCs w:val="28"/>
+        </w:rPr>
+      </w:pPr>
+      <w:r>
+        <w:rPr>
+          <w:sz w:val="28"/>
+          <w:szCs w:val="28"/>
+          <w:rtl w:val="0"/>
+        </w:rPr>
+        <w:t xml:space="preserve">2. Inductive Miner</w:t>
+      </w:r>
+    </w:p>
+    <w:p>
+      <w:pPr>
+        <w:rPr>
+          <w:sz w:val="28"/>
+          <w:szCs w:val="28"/>
+        </w:rPr>
+      </w:pPr>
+      <w:r>
+        <w:rPr>
+          <w:sz w:val="28"/>
+          <w:szCs w:val="28"/>
+          <w:rtl w:val="0"/>
+        </w:rPr>
+        <w:t xml:space="preserve">3. Heuristic Miner</w:t>
+      </w:r>
+    </w:p>
+    <w:p>
+      <w:pPr>
+        <w:rPr>
+          <w:sz w:val="28"/>
+          <w:szCs w:val="28"/>
+        </w:rPr>
+      </w:pPr>
+      <w:r>
+        <w:rPr>
+          <w:sz w:val="28"/>
+          <w:szCs w:val="28"/>
+          <w:rtl w:val="0"/>
+        </w:rPr>
+        <w:t xml:space="preserve">4. Directly-followed graph</w:t>
+      </w:r>
+    </w:p>
+    <w:p>
+      <w:pPr>
+        <w:rPr>
+          <w:sz w:val="28"/>
+          <w:szCs w:val="28"/>
+        </w:rPr>
+      </w:pPr>
+      <w:r>
+        <w:rPr>
+          <w:rtl w:val="0"/>
+        </w:rPr>
+      </w:r>
+    </w:p>
+    <w:p>
+      <w:pPr>
+        <w:rPr>
+          <w:sz w:val="28"/>
+          <w:szCs w:val="28"/>
+        </w:rPr>
+      </w:pPr>
+      <w:r>
+        <w:rPr>
+          <w:rtl w:val="0"/>
+        </w:rPr>
+      </w:r>
+    </w:p>
+    <w:p>
+      <w:pPr>
+        <w:rPr>
+          <w:sz w:val="28"/>
+          <w:szCs w:val="28"/>
+        </w:rPr>
+      </w:pPr>
+      <w:r>
+        <w:rPr>
+          <w:rtl w:val="0"/>
+        </w:rPr>
+      </w:r>
+    </w:p>
+    <w:p>
+      <w:pPr>
+        <w:rPr>
+          <w:sz w:val="28"/>
+          <w:szCs w:val="28"/>
+        </w:rPr>
+      </w:pPr>
+      <w:r>
+        <w:rPr>
+          <w:rtl w:val="0"/>
+        </w:rPr>
+      </w:r>
+    </w:p>
+    <w:p>
+      <w:pPr>
+        <w:rPr>
+          <w:sz w:val="28"/>
+          <w:szCs w:val="28"/>
+        </w:rPr>
+      </w:pPr>
+      <w:r>
+        <w:rPr>
+          <w:rtl w:val="0"/>
+        </w:rPr>
+      </w:r>
+    </w:p>
+    <w:p>
+      <w:pPr>
+        <w:rPr>
+          <w:sz w:val="28"/>
+          <w:szCs w:val="28"/>
+        </w:rPr>
+      </w:pPr>
+      <w:r>
+        <w:rPr>
+          <w:rtl w:val="0"/>
+        </w:rPr>
+      </w:r>
+    </w:p>
+    <w:p>
+      <w:pPr>
+        <w:rPr/>
+      </w:pPr>
+      <w:r>
+        <w:rPr>
+          <w:rtl w:val="0"/>
+        </w:rPr>
+      </w:r>
+    </w:p>
+    <w:p>
+      <w:pPr>
+        <w:rPr>
+          <w:sz w:val="28"/>
+          <w:szCs w:val="28"/>
+        </w:rPr>
+      </w:pPr>
+      <w:r>
+        <w:rPr>
+          <w:sz w:val="28"/>
+          <w:szCs w:val="28"/>
+          <w:rtl w:val="0"/>
+        </w:rPr>
+        <w:t xml:space="preserve">4. Conformance Analysis</w:t>
+      </w:r>
+    </w:p>
+    <w:p>
+      <w:pPr>
+        <w:rPr/>
+      </w:pPr>
+      <w:r>
+        <w:rPr>
+          <w:rtl w:val="0"/>
+        </w:rPr>
+      </w:r>
+    </w:p>
+    <w:p>
+      <w:pPr>
+        <w:rPr/>
+      </w:pPr>
+      <w:r>
+        <w:rPr>
+          <w:rtl w:val="0"/>
+        </w:rPr>
+      </w:r>
+    </w:p>
+    <w:p>
+      <w:pPr>
+        <w:rPr/>
+      </w:pPr>
+      <w:r>
+        <w:rPr>
+          <w:rtl w:val="0"/>
+        </w:rPr>
+      </w:r>
+    </w:p>
+    <w:p>
+      <w:pPr>
+        <w:rPr/>
+      </w:pPr>
+      <w:r>
+        <w:rPr>
+          <w:rtl w:val="0"/>
+        </w:rPr>
+      </w:r>
+    </w:p>
+    <w:p>
+      <w:pPr>
+        <w:rPr/>
+      </w:pPr>
+      <w:r>
+        <w:rPr>
+          <w:rtl w:val="0"/>
+        </w:rPr>
+      </w:r>
+    </w:p>
+    <w:p>
+      <w:pPr>
+        <w:rPr/>
+      </w:pPr>
+      <w:r>
+        <w:rPr>
+          <w:rtl w:val="0"/>
+        </w:rPr>
+      </w:r>
+    </w:p>
+    <w:p>
+      <w:pPr>
+        <w:rPr/>
+      </w:pPr>
+      <w:r>
+        <w:rPr>
+          <w:rtl w:val="0"/>
+        </w:rPr>
+      </w:r>
+    </w:p>
+    <w:p>
+      <w:pPr>
+        <w:rPr/>
+      </w:pPr>
+      <w:r>
+        <w:rPr>
+          <w:rtl w:val="0"/>
+        </w:rPr>
+      </w:r>
+    </w:p>
+    <w:p>
+      <w:pPr>
+        <w:rPr/>
+      </w:pPr>
+      <w:r>
+        <w:rPr>
+          <w:rtl w:val="0"/>
+        </w:rPr>
+      </w:r>
+    </w:p>
+    <w:p>
+      <w:pPr>
+        <w:rPr/>
+      </w:pPr>
+      <w:r>
+        <w:rPr>
+          <w:rtl w:val="0"/>
+        </w:rPr>
+      </w:r>
+    </w:p>
+    <w:p>
+      <w:pPr>
+        <w:rPr/>
+      </w:pPr>
+      <w:r>
+        <w:rPr>
+          <w:rtl w:val="0"/>
+        </w:rPr>
+      </w:r>
+    </w:p>
+    <w:p>
+      <w:pPr>
+        <w:rPr/>
+      </w:pPr>
+      <w:r>
+        <w:rPr>
+          <w:rtl w:val="0"/>
+        </w:rPr>
+      </w:r>
+    </w:p>
+    <w:p>
+      <w:pPr>
+        <w:rPr/>
+      </w:pPr>
+      <w:r>
+        <w:rPr>
+          <w:rtl w:val="0"/>
+        </w:rPr>
+      </w:r>
+    </w:p>
+    <w:p>
+      <w:pPr>
+        <w:rPr/>
+      </w:pPr>
+      <w:r>
+        <w:rPr>
+          <w:rtl w:val="0"/>
+        </w:rPr>
+      </w:r>
+    </w:p>
+    <w:p>
+      <w:pPr>
+        <w:rPr/>
+      </w:pPr>
+      <w:r>
+        <w:rPr>
+          <w:rtl w:val="0"/>
+        </w:rPr>
+      </w:r>
+    </w:p>
+    <w:p>
+      <w:pPr>
+        <w:rPr/>
+      </w:pPr>
+      <w:r>
+        <w:rPr>
+          <w:rtl w:val="0"/>
+        </w:rPr>
+      </w:r>
+    </w:p>
+    <w:p>
+      <w:pPr>
+        <w:rPr/>
+      </w:pPr>
+      <w:r>
+        <w:rPr>
+          <w:rtl w:val="0"/>
+        </w:rPr>
+      </w:r>
+    </w:p>
+    <w:p>
+      <w:pPr>
+        <w:rPr/>
+      </w:pPr>
+      <w:r>
+        <w:rPr>
+          <w:rtl w:val="0"/>
+        </w:rPr>
+      </w:r>
+    </w:p>
+    <w:p>
+      <w:pPr>
+        <w:rPr/>
+      </w:pPr>
+      <w:r>
+        <w:rPr>
+          <w:rtl w:val="0"/>
+        </w:rPr>
+      </w:r>
+    </w:p>
+    <w:p>
+      <w:pPr>
+        <w:rPr/>
+      </w:pPr>
+      <w:r>
+        <w:rPr>
+          <w:rtl w:val="0"/>
+        </w:rPr>
+      </w:r>
+    </w:p>
+    <w:p>
+      <w:pPr>
+        <w:rPr/>
+      </w:pPr>
+      <w:r>
+        <w:rPr>
+          <w:rtl w:val="0"/>
+        </w:rPr>
+      </w:r>
+    </w:p>
+    <w:p>
+      <w:pPr>
+        <w:rPr/>
+      </w:pPr>
+      <w:r>
+        <w:rPr>
+          <w:rtl w:val="0"/>
+        </w:rPr>
+      </w:r>
+    </w:p>
+    <w:p>
+      <w:pPr>
+        <w:rPr/>
+      </w:pPr>
+      <w:r>
+        <w:rPr>
+          <w:rtl w:val="0"/>
+        </w:rPr>
+      </w:r>
+    </w:p>
+    <w:p>
+      <w:pPr>
+        <w:rPr/>
+      </w:pPr>
+      <w:r>
+        <w:rPr>
+          <w:rtl w:val="0"/>
+        </w:rPr>
+      </w:r>
+    </w:p>
+    <w:p>
+      <w:pPr>
+        <w:rPr/>
+      </w:pPr>
+      <w:r>
+        <w:rPr>
+          <w:rtl w:val="0"/>
+        </w:rPr>
+      </w:r>
+    </w:p>
+    <w:p>
+      <w:pPr>
+        <w:rPr/>
+      </w:pPr>
+      <w:r>
+        <w:rPr>
+          <w:rtl w:val="0"/>
+        </w:rPr>
+      </w:r>
+    </w:p>
+    <w:p>
+      <w:pPr>
+        <w:rPr/>
+      </w:pPr>
+      <w:r>
+        <w:rPr>
+          <w:rtl w:val="0"/>
+        </w:rPr>
+      </w:r>
+    </w:p>
+    <w:p>
+      <w:pPr>
+        <w:rPr/>
+      </w:pPr>
+      <w:r>
+        <w:rPr>
+          <w:rtl w:val="0"/>
+        </w:rPr>
+      </w:r>
+    </w:p>
+    <w:p>
+      <w:pPr>
+        <w:rPr/>
+      </w:pPr>
+      <w:r>
+        <w:rPr>
+          <w:rtl w:val="0"/>
+        </w:rPr>
+      </w:r>
+    </w:p>
+    <w:p>
+      <w:pPr>
+        <w:rPr/>
+      </w:pPr>
+      <w:r>
+        <w:rPr>
+          <w:rtl w:val="0"/>
+        </w:rPr>
+      </w:r>
+    </w:p>
+    <w:p>
+      <w:pPr>
+        <w:rPr/>
+      </w:pPr>
+      <w:r>
+        <w:rPr>
+          <w:rtl w:val="0"/>
+        </w:rPr>
+      </w:r>
+    </w:p>
+    <w:p>
+      <w:pPr>
+        <w:rPr/>
+      </w:pPr>
+      <w:r>
+        <w:rPr>
+          <w:rtl w:val="0"/>
+        </w:rPr>
+      </w:r>
+    </w:p>
+    <w:p>
+      <w:pPr>
+        <w:rPr/>
+      </w:pPr>
+      <w:r>
+        <w:rPr>
+          <w:rtl w:val="0"/>
+        </w:rPr>
+      </w:r>
+    </w:p>
+    <w:p>
+      <w:pPr>
+        <w:rPr/>
+      </w:pPr>
+      <w:r>
+        <w:rPr>
+          <w:rtl w:val="0"/>
+        </w:rPr>
+      </w:r>
+    </w:p>
+    <w:p>
+      <w:pPr>
+        <w:rPr/>
+      </w:pPr>
+      <w:r>
+        <w:rPr>
+          <w:rtl w:val="0"/>
+        </w:rPr>
+      </w:r>
+    </w:p>
+    <w:p>
+      <w:pPr>
+        <w:rPr/>
+      </w:pPr>
+      <w:r>
+        <w:rPr>
+          <w:rtl w:val="0"/>
+        </w:rPr>
+      </w:r>
+    </w:p>
+    <w:p>
+      <w:pPr>
+        <w:rPr/>
+      </w:pPr>
+      <w:r>
+        <w:rPr>
+          <w:rtl w:val="0"/>
+        </w:rPr>
+      </w:r>
+    </w:p>
+    <w:p>
+      <w:pPr>
+        <w:rPr/>
+      </w:pPr>
+      <w:r>
+        <w:rPr>
+          <w:rtl w:val="0"/>
+        </w:rPr>
+      </w:r>
+    </w:p>
+    <w:p>
+      <w:pPr>
+        <w:rPr/>
+      </w:pPr>
+      <w:r>
+        <w:rPr>
+          <w:rtl w:val="0"/>
+        </w:rPr>
+      </w:r>
+    </w:p>
+    <w:p>
+      <w:pPr>
+        <w:rPr/>
+      </w:pPr>
+      <w:r>
+        <w:rPr>
+          <w:rtl w:val="0"/>
+        </w:rPr>
+      </w:r>
+    </w:p>
+    <w:p>
+      <w:pPr>
+        <w:rPr/>
+      </w:pPr>
+      <w:r>
+        <w:rPr>
+          <w:rtl w:val="0"/>
+        </w:rPr>
+      </w:r>
+    </w:p>
+    <w:p>
+      <w:pPr>
+        <w:rPr/>
+      </w:pPr>
+      <w:r>
+        <w:rPr>
+          <w:rtl w:val="0"/>
+        </w:rPr>
+      </w:r>
+    </w:p>
+    <w:p>
+      <w:pPr>
+        <w:rPr/>
+      </w:pPr>
+      <w:r>
+        <w:rPr>
+          <w:rtl w:val="0"/>
+        </w:rPr>
+      </w:r>
+    </w:p>
+    <w:p>
+      <w:pPr>
+        <w:rPr/>
+      </w:pPr>
+      <w:r>
+        <w:rPr>
+          <w:rtl w:val="0"/>
+        </w:rPr>
+      </w:r>
+    </w:p>
+    <w:p>
+      <w:pPr>
+        <w:rPr/>
+      </w:pPr>
+      <w:r>
+        <w:rPr>
+          <w:rtl w:val="0"/>
+        </w:rPr>
+      </w:r>
+    </w:p>
+    <w:p>
+      <w:pPr>
+        <w:rPr/>
+      </w:pPr>
+      <w:r>
+        <w:rPr>
+          <w:rtl w:val="0"/>
+        </w:rPr>
+      </w:r>
+    </w:p>
+    <w:p>
+      <w:pPr>
+        <w:rPr/>
+      </w:pPr>
+      <w:r>
+        <w:rPr>
+          <w:rtl w:val="0"/>
+        </w:rPr>
+      </w:r>
+    </w:p>
+    <w:p>
+      <w:pPr>
+        <w:rPr>
+          <w:sz w:val="28"/>
+          <w:szCs w:val="28"/>
+        </w:rPr>
+      </w:pPr>
+      <w:r>
+        <w:rPr>
+          <w:sz w:val="28"/>
+          <w:szCs w:val="28"/>
+          <w:rtl w:val="0"/>
+        </w:rPr>
+        <w:t xml:space="preserve">5. Conclusion</w:t>
       </w:r>
     </w:p>
     <w:p>
@@ -6830,6 +10787,45 @@
     </w:tblPr>
   </w:style>
   <w:style w:type="table" w:styleId="Table3">
+    <w:basedOn w:val="TableNormal"/>
+    <w:tblPr>
+      <w:tblStyleRowBandSize w:val="1"/>
+      <w:tblStyleColBandSize w:val="1"/>
+      <w:tblCellMar>
+        <w:top w:w="100.0" w:type="dxa"/>
+        <w:left w:w="100.0" w:type="dxa"/>
+        <w:bottom w:w="100.0" w:type="dxa"/>
+        <w:right w:w="100.0" w:type="dxa"/>
+      </w:tblCellMar>
+    </w:tblPr>
+  </w:style>
+  <w:style w:type="table" w:styleId="Table4">
+    <w:basedOn w:val="TableNormal"/>
+    <w:tblPr>
+      <w:tblStyleRowBandSize w:val="1"/>
+      <w:tblStyleColBandSize w:val="1"/>
+      <w:tblCellMar>
+        <w:top w:w="100.0" w:type="dxa"/>
+        <w:left w:w="100.0" w:type="dxa"/>
+        <w:bottom w:w="100.0" w:type="dxa"/>
+        <w:right w:w="100.0" w:type="dxa"/>
+      </w:tblCellMar>
+    </w:tblPr>
+  </w:style>
+  <w:style w:type="table" w:styleId="Table5">
+    <w:basedOn w:val="TableNormal"/>
+    <w:tblPr>
+      <w:tblStyleRowBandSize w:val="1"/>
+      <w:tblStyleColBandSize w:val="1"/>
+      <w:tblCellMar>
+        <w:top w:w="100.0" w:type="dxa"/>
+        <w:left w:w="100.0" w:type="dxa"/>
+        <w:bottom w:w="100.0" w:type="dxa"/>
+        <w:right w:w="100.0" w:type="dxa"/>
+      </w:tblCellMar>
+    </w:tblPr>
+  </w:style>
+  <w:style w:type="table" w:styleId="Table6">
     <w:basedOn w:val="TableNormal"/>
     <w:tblPr>
       <w:tblStyleRowBandSize w:val="1"/>

</xml_diff>